<commit_message>
TS 7.1-7.5 Pada Paata corrections - 29/08/2022
</commit_message>
<xml_diff>
--- a/TS-Padam/TS-7.1/TS 7.1 Sanskrit Pada Paatam Corrections.docx
+++ b/TS-Padam/TS-7.1/TS 7.1 Sanskrit Pada Paatam Corrections.docx
@@ -1,6 +1,6 @@
 
 <file path=word/document.xml><?xml version="1.0" encoding="utf-8"?>
-<w:document xmlns:wpc="http://schemas.microsoft.com/office/word/2010/wordprocessingCanvas" xmlns:cx="http://schemas.microsoft.com/office/drawing/2014/chartex" xmlns:cx1="http://schemas.microsoft.com/office/drawing/2015/9/8/chartex" xmlns:mc="http://schemas.openxmlformats.org/markup-compatibility/2006" xmlns:o="urn:schemas-microsoft-com:office:office" xmlns:r="http://schemas.openxmlformats.org/officeDocument/2006/relationships" xmlns:m="http://schemas.openxmlformats.org/officeDocument/2006/math" xmlns:v="urn:schemas-microsoft-com:vml" xmlns:wp14="http://schemas.microsoft.com/office/word/2010/wordprocessingDrawing" xmlns:wp="http://schemas.openxmlformats.org/drawingml/2006/wordprocessingDrawing" xmlns:w10="urn:schemas-microsoft-com:office:word" xmlns:w="http://schemas.openxmlformats.org/wordprocessingml/2006/main" xmlns:w14="http://schemas.microsoft.com/office/word/2010/wordml" xmlns:w15="http://schemas.microsoft.com/office/word/2012/wordml" xmlns:w16se="http://schemas.microsoft.com/office/word/2015/wordml/symex" xmlns:wpg="http://schemas.microsoft.com/office/word/2010/wordprocessingGroup" xmlns:wpi="http://schemas.microsoft.com/office/word/2010/wordprocessingInk" xmlns:wne="http://schemas.microsoft.com/office/word/2006/wordml" xmlns:wps="http://schemas.microsoft.com/office/word/2010/wordprocessingShape" mc:Ignorable="w14 w15 w16se wp14">
+<w:document xmlns:wpc="http://schemas.microsoft.com/office/word/2010/wordprocessingCanvas" xmlns:cx="http://schemas.microsoft.com/office/drawing/2014/chartex" xmlns:cx1="http://schemas.microsoft.com/office/drawing/2015/9/8/chartex" xmlns:cx2="http://schemas.microsoft.com/office/drawing/2015/10/21/chartex" xmlns:cx3="http://schemas.microsoft.com/office/drawing/2016/5/9/chartex" xmlns:cx4="http://schemas.microsoft.com/office/drawing/2016/5/10/chartex" xmlns:cx5="http://schemas.microsoft.com/office/drawing/2016/5/11/chartex" xmlns:cx6="http://schemas.microsoft.com/office/drawing/2016/5/12/chartex" xmlns:cx7="http://schemas.microsoft.com/office/drawing/2016/5/13/chartex" xmlns:cx8="http://schemas.microsoft.com/office/drawing/2016/5/14/chartex" xmlns:mc="http://schemas.openxmlformats.org/markup-compatibility/2006" xmlns:aink="http://schemas.microsoft.com/office/drawing/2016/ink" xmlns:am3d="http://schemas.microsoft.com/office/drawing/2017/model3d" xmlns:o="urn:schemas-microsoft-com:office:office" xmlns:oel="http://schemas.microsoft.com/office/2019/extlst" xmlns:r="http://schemas.openxmlformats.org/officeDocument/2006/relationships" xmlns:m="http://schemas.openxmlformats.org/officeDocument/2006/math" xmlns:v="urn:schemas-microsoft-com:vml" xmlns:wp14="http://schemas.microsoft.com/office/word/2010/wordprocessingDrawing" xmlns:wp="http://schemas.openxmlformats.org/drawingml/2006/wordprocessingDrawing" xmlns:w10="urn:schemas-microsoft-com:office:word" xmlns:w="http://schemas.openxmlformats.org/wordprocessingml/2006/main" xmlns:w14="http://schemas.microsoft.com/office/word/2010/wordml" xmlns:w15="http://schemas.microsoft.com/office/word/2012/wordml" xmlns:w16cex="http://schemas.microsoft.com/office/word/2018/wordml/cex" xmlns:w16cid="http://schemas.microsoft.com/office/word/2016/wordml/cid" xmlns:w16="http://schemas.microsoft.com/office/word/2018/wordml" xmlns:w16sdtdh="http://schemas.microsoft.com/office/word/2020/wordml/sdtdatahash" xmlns:w16se="http://schemas.microsoft.com/office/word/2015/wordml/symex" xmlns:wpg="http://schemas.microsoft.com/office/word/2010/wordprocessingGroup" xmlns:wpi="http://schemas.microsoft.com/office/word/2010/wordprocessingInk" xmlns:wne="http://schemas.microsoft.com/office/word/2006/wordml" xmlns:wps="http://schemas.microsoft.com/office/word/2010/wordprocessingShape" mc:Ignorable="w14 w15 w16se w16cid w16 w16cex w16sdtdh wp14">
   <w:body>
     <w:p>
       <w:pPr>
@@ -1820,155 +1820,181 @@
               <w:adjustRightInd w:val="0"/>
               <w:spacing w:before="0" w:line="264" w:lineRule="auto"/>
               <w:rPr>
+                <w:rFonts w:ascii="BRH Devanagari Extra" w:hAnsi="BRH Devanagari Extra" w:cs="BRH Devanagari Extra"/>
+                <w:sz w:val="40"/>
+                <w:szCs w:val="40"/>
+              </w:rPr>
+            </w:pPr>
+            <w:proofErr w:type="spellStart"/>
+            <w:r>
+              <w:rPr>
+                <w:rFonts w:ascii="BRH Devanagari Extra" w:hAnsi="BRH Devanagari Extra" w:cs="BRH Devanagari Extra"/>
+                <w:sz w:val="40"/>
+                <w:szCs w:val="40"/>
+              </w:rPr>
+              <w:t>mÉ</w:t>
+            </w:r>
+            <w:proofErr w:type="spellEnd"/>
+            <w:r>
+              <w:rPr>
+                <w:rFonts w:ascii="BRH Devanagari Extra" w:hAnsi="BRH Devanagari Extra" w:cs="BRH Devanagari Extra"/>
+                <w:sz w:val="40"/>
+                <w:szCs w:val="40"/>
+              </w:rPr>
+              <w:t>×</w:t>
+            </w:r>
+            <w:r>
+              <w:rPr>
+                <w:rFonts w:ascii="BRH Malayalam Extra" w:hAnsi="BRH Malayalam Extra" w:cs="BRH Devanagari Extra"/>
+                <w:sz w:val="34"/>
+                <w:szCs w:val="40"/>
+              </w:rPr>
+              <w:t>–</w:t>
+            </w:r>
+            <w:proofErr w:type="spellStart"/>
+            <w:r>
+              <w:rPr>
+                <w:rFonts w:ascii="BRH Devanagari Extra" w:hAnsi="BRH Devanagari Extra" w:cs="BRH Devanagari Extra"/>
+                <w:sz w:val="40"/>
+                <w:szCs w:val="40"/>
+              </w:rPr>
+              <w:t>ÍjÉ</w:t>
+            </w:r>
+            <w:proofErr w:type="spellEnd"/>
+            <w:r>
+              <w:rPr>
+                <w:rFonts w:ascii="BRH Malayalam Extra" w:hAnsi="BRH Malayalam Extra" w:cs="BRH Devanagari Extra"/>
+                <w:sz w:val="34"/>
+                <w:szCs w:val="40"/>
+              </w:rPr>
+              <w:t>–</w:t>
+            </w:r>
+            <w:proofErr w:type="spellStart"/>
+            <w:r>
+              <w:rPr>
+                <w:rFonts w:ascii="BRH Devanagari Extra" w:hAnsi="BRH Devanagari Extra" w:cs="BRH Devanagari Extra"/>
+                <w:sz w:val="40"/>
+                <w:szCs w:val="40"/>
+              </w:rPr>
+              <w:t>ÌuÉ</w:t>
+            </w:r>
+            <w:proofErr w:type="spellEnd"/>
+            <w:r>
+              <w:rPr>
+                <w:rFonts w:ascii="BRH Malayalam Extra" w:hAnsi="BRH Malayalam Extra" w:cs="BRH Devanagari Extra"/>
+                <w:sz w:val="34"/>
+                <w:szCs w:val="40"/>
+              </w:rPr>
+              <w:t>–</w:t>
+            </w:r>
+            <w:proofErr w:type="spellStart"/>
+            <w:r>
+              <w:rPr>
+                <w:rFonts w:ascii="BRH Devanagari Extra" w:hAnsi="BRH Devanagari Extra" w:cs="BRH Devanagari Extra"/>
+                <w:sz w:val="40"/>
+                <w:szCs w:val="40"/>
+              </w:rPr>
+              <w:t>iuÉÍqÉÌiÉþ</w:t>
+            </w:r>
+            <w:proofErr w:type="spellEnd"/>
+            <w:r>
+              <w:rPr>
+                <w:rFonts w:ascii="BRH Devanagari Extra" w:hAnsi="BRH Devanagari Extra" w:cs="BRH Devanagari Extra"/>
+                <w:sz w:val="40"/>
+                <w:szCs w:val="40"/>
+              </w:rPr>
+              <w:t xml:space="preserve"> </w:t>
+            </w:r>
+            <w:proofErr w:type="spellStart"/>
+            <w:r>
+              <w:rPr>
+                <w:rFonts w:ascii="BRH Devanagari Extra" w:hAnsi="BRH Devanagari Extra" w:cs="BRH Devanagari Extra"/>
+                <w:sz w:val="40"/>
+                <w:szCs w:val="40"/>
+                <w:highlight w:val="green"/>
+              </w:rPr>
+              <w:t>mÉ</w:t>
+            </w:r>
+            <w:r>
+              <w:rPr>
+                <w:rFonts w:ascii="BRH Devanagari Extra" w:hAnsi="BRH Devanagari Extra" w:cs="BRH Devanagari Extra"/>
+                <w:sz w:val="40"/>
+                <w:szCs w:val="40"/>
+              </w:rPr>
+              <w:t>×ÍjÉÌuÉ</w:t>
+            </w:r>
+            <w:proofErr w:type="spellEnd"/>
+            <w:r>
+              <w:rPr>
+                <w:rFonts w:ascii="BRH Devanagari Extra" w:hAnsi="BRH Devanagari Extra" w:cs="BRH Devanagari Extra"/>
+                <w:sz w:val="40"/>
+                <w:szCs w:val="40"/>
+              </w:rPr>
+              <w:t xml:space="preserve"> - </w:t>
+            </w:r>
+            <w:proofErr w:type="spellStart"/>
+            <w:r>
+              <w:rPr>
+                <w:rFonts w:ascii="BRH Devanagari Extra" w:hAnsi="BRH Devanagari Extra" w:cs="BRH Devanagari Extra"/>
+                <w:sz w:val="40"/>
+                <w:szCs w:val="40"/>
+              </w:rPr>
+              <w:t>iuÉqÉç</w:t>
+            </w:r>
+            <w:proofErr w:type="spellEnd"/>
+            <w:r>
+              <w:rPr>
+                <w:rFonts w:ascii="BRH Devanagari Extra" w:hAnsi="BRH Devanagari Extra" w:cs="BRH Devanagari Extra"/>
+                <w:sz w:val="40"/>
+                <w:szCs w:val="40"/>
+              </w:rPr>
+              <w:t xml:space="preserve"> | </w:t>
+            </w:r>
+            <w:proofErr w:type="spellStart"/>
+            <w:r>
+              <w:rPr>
+                <w:rFonts w:ascii="BRH Devanagari Extra" w:hAnsi="BRH Devanagari Extra" w:cs="BRH Devanagari Extra"/>
+                <w:sz w:val="40"/>
+                <w:szCs w:val="40"/>
+              </w:rPr>
+              <w:t>iÉxrÉÉÿqÉç</w:t>
+            </w:r>
+            <w:proofErr w:type="spellEnd"/>
+            <w:r>
+              <w:rPr>
+                <w:rFonts w:ascii="BRH Devanagari Extra" w:hAnsi="BRH Devanagari Extra" w:cs="BRH Devanagari Extra"/>
+                <w:sz w:val="40"/>
+                <w:szCs w:val="40"/>
+              </w:rPr>
+              <w:t xml:space="preserve"> |</w:t>
+            </w:r>
+          </w:p>
+          <w:p>
+            <w:pPr>
+              <w:rPr>
                 <w:rFonts w:cs="Arial"/>
-                <w:b/>
                 <w:sz w:val="36"/>
                 <w:szCs w:val="28"/>
               </w:rPr>
             </w:pPr>
-            <w:proofErr w:type="spellStart"/>
-            <w:r>
-              <w:rPr>
-                <w:rFonts w:ascii="BRH Devanagari Extra" w:hAnsi="BRH Devanagari Extra" w:cs="BRH Devanagari Extra"/>
-                <w:sz w:val="40"/>
-                <w:szCs w:val="40"/>
-              </w:rPr>
-              <w:t>mÉ</w:t>
-            </w:r>
-            <w:proofErr w:type="spellEnd"/>
-            <w:r>
-              <w:rPr>
-                <w:rFonts w:ascii="BRH Devanagari Extra" w:hAnsi="BRH Devanagari Extra" w:cs="BRH Devanagari Extra"/>
-                <w:sz w:val="40"/>
-                <w:szCs w:val="40"/>
-              </w:rPr>
-              <w:t>×</w:t>
-            </w:r>
-            <w:r>
-              <w:rPr>
-                <w:rFonts w:ascii="BRH Malayalam Extra" w:hAnsi="BRH Malayalam Extra" w:cs="BRH Devanagari Extra"/>
-                <w:sz w:val="34"/>
-                <w:szCs w:val="40"/>
-              </w:rPr>
-              <w:t>–</w:t>
-            </w:r>
-            <w:proofErr w:type="spellStart"/>
-            <w:r>
-              <w:rPr>
-                <w:rFonts w:ascii="BRH Devanagari Extra" w:hAnsi="BRH Devanagari Extra" w:cs="BRH Devanagari Extra"/>
-                <w:sz w:val="40"/>
-                <w:szCs w:val="40"/>
-              </w:rPr>
-              <w:t>ÍjÉ</w:t>
-            </w:r>
-            <w:proofErr w:type="spellEnd"/>
-            <w:r>
-              <w:rPr>
-                <w:rFonts w:ascii="BRH Malayalam Extra" w:hAnsi="BRH Malayalam Extra" w:cs="BRH Devanagari Extra"/>
-                <w:sz w:val="34"/>
-                <w:szCs w:val="40"/>
-              </w:rPr>
-              <w:t>–</w:t>
-            </w:r>
-            <w:proofErr w:type="spellStart"/>
-            <w:r>
-              <w:rPr>
-                <w:rFonts w:ascii="BRH Devanagari Extra" w:hAnsi="BRH Devanagari Extra" w:cs="BRH Devanagari Extra"/>
-                <w:sz w:val="40"/>
-                <w:szCs w:val="40"/>
-              </w:rPr>
-              <w:t>ÌuÉ</w:t>
-            </w:r>
-            <w:proofErr w:type="spellEnd"/>
-            <w:r>
-              <w:rPr>
-                <w:rFonts w:ascii="BRH Malayalam Extra" w:hAnsi="BRH Malayalam Extra" w:cs="BRH Devanagari Extra"/>
-                <w:sz w:val="34"/>
-                <w:szCs w:val="40"/>
-              </w:rPr>
-              <w:t>–</w:t>
-            </w:r>
-            <w:proofErr w:type="spellStart"/>
-            <w:r>
-              <w:rPr>
-                <w:rFonts w:ascii="BRH Devanagari Extra" w:hAnsi="BRH Devanagari Extra" w:cs="BRH Devanagari Extra"/>
-                <w:sz w:val="40"/>
-                <w:szCs w:val="40"/>
-              </w:rPr>
-              <w:t>iuÉÍqÉÌiÉþ</w:t>
-            </w:r>
-            <w:proofErr w:type="spellEnd"/>
-            <w:r>
-              <w:rPr>
-                <w:rFonts w:ascii="BRH Devanagari Extra" w:hAnsi="BRH Devanagari Extra" w:cs="BRH Devanagari Extra"/>
-                <w:sz w:val="40"/>
-                <w:szCs w:val="40"/>
-              </w:rPr>
-              <w:t xml:space="preserve"> </w:t>
-            </w:r>
-            <w:proofErr w:type="spellStart"/>
-            <w:r>
-              <w:rPr>
-                <w:rFonts w:ascii="BRH Devanagari Extra" w:hAnsi="BRH Devanagari Extra" w:cs="BRH Devanagari Extra"/>
-                <w:sz w:val="40"/>
-                <w:szCs w:val="40"/>
-                <w:highlight w:val="green"/>
-              </w:rPr>
-              <w:t>mÉ</w:t>
-            </w:r>
-            <w:r>
-              <w:rPr>
-                <w:rFonts w:ascii="BRH Devanagari Extra" w:hAnsi="BRH Devanagari Extra" w:cs="BRH Devanagari Extra"/>
-                <w:sz w:val="40"/>
-                <w:szCs w:val="40"/>
-              </w:rPr>
-              <w:t>×ÍjÉÌuÉ</w:t>
-            </w:r>
-            <w:proofErr w:type="spellEnd"/>
-            <w:r>
-              <w:rPr>
-                <w:rFonts w:ascii="BRH Devanagari Extra" w:hAnsi="BRH Devanagari Extra" w:cs="BRH Devanagari Extra"/>
-                <w:sz w:val="40"/>
-                <w:szCs w:val="40"/>
-              </w:rPr>
-              <w:t xml:space="preserve"> - </w:t>
-            </w:r>
-            <w:proofErr w:type="spellStart"/>
-            <w:r>
-              <w:rPr>
-                <w:rFonts w:ascii="BRH Devanagari Extra" w:hAnsi="BRH Devanagari Extra" w:cs="BRH Devanagari Extra"/>
-                <w:sz w:val="40"/>
-                <w:szCs w:val="40"/>
-              </w:rPr>
-              <w:t>iuÉqÉç</w:t>
-            </w:r>
-            <w:proofErr w:type="spellEnd"/>
-            <w:r>
-              <w:rPr>
-                <w:rFonts w:ascii="BRH Devanagari Extra" w:hAnsi="BRH Devanagari Extra" w:cs="BRH Devanagari Extra"/>
-                <w:sz w:val="40"/>
-                <w:szCs w:val="40"/>
-              </w:rPr>
-              <w:t xml:space="preserve"> | </w:t>
-            </w:r>
-            <w:proofErr w:type="spellStart"/>
-            <w:r>
-              <w:rPr>
-                <w:rFonts w:ascii="BRH Devanagari Extra" w:hAnsi="BRH Devanagari Extra" w:cs="BRH Devanagari Extra"/>
-                <w:sz w:val="40"/>
-                <w:szCs w:val="40"/>
-              </w:rPr>
-              <w:t>iÉxrÉÉÿqÉç</w:t>
-            </w:r>
-            <w:proofErr w:type="spellEnd"/>
-            <w:r>
-              <w:rPr>
-                <w:rFonts w:ascii="BRH Devanagari Extra" w:hAnsi="BRH Devanagari Extra" w:cs="BRH Devanagari Extra"/>
-                <w:sz w:val="40"/>
-                <w:szCs w:val="40"/>
-              </w:rPr>
-              <w:t xml:space="preserve"> |</w:t>
-            </w:r>
+          </w:p>
+          <w:p>
+            <w:pPr>
+              <w:rPr>
+                <w:rFonts w:cs="Arial"/>
+                <w:sz w:val="36"/>
+                <w:szCs w:val="28"/>
+              </w:rPr>
+            </w:pPr>
+          </w:p>
+          <w:p>
+            <w:pPr>
+              <w:rPr>
+                <w:rFonts w:cs="Arial"/>
+                <w:sz w:val="36"/>
+                <w:szCs w:val="28"/>
+              </w:rPr>
+            </w:pPr>
           </w:p>
         </w:tc>
       </w:tr>
@@ -4456,7 +4482,6 @@
                 <w:sz w:val="28"/>
                 <w:szCs w:val="28"/>
               </w:rPr>
-              <w:lastRenderedPageBreak/>
               <w:t>TS 7.1.</w:t>
             </w:r>
             <w:r>
@@ -4713,7 +4738,16 @@
                 <w:sz w:val="40"/>
                 <w:szCs w:val="40"/>
               </w:rPr>
-              <w:t xml:space="preserve"> | ¢</w:t>
+              <w:t xml:space="preserve"> | </w:t>
+            </w:r>
+            <w:r>
+              <w:rPr>
+                <w:rFonts w:ascii="BRH Devanagari Extra" w:hAnsi="BRH Devanagari Extra" w:cs="BRH Devanagari Extra"/>
+                <w:sz w:val="40"/>
+                <w:szCs w:val="40"/>
+              </w:rPr>
+              <w:lastRenderedPageBreak/>
+              <w:t>¢</w:t>
             </w:r>
             <w:proofErr w:type="spellStart"/>
             <w:r>
@@ -4765,6 +4799,7 @@
                 <w:sz w:val="40"/>
                 <w:szCs w:val="40"/>
               </w:rPr>
+              <w:lastRenderedPageBreak/>
               <w:t>DÇM×üþiÉÉ</w:t>
             </w:r>
             <w:proofErr w:type="spellEnd"/>
@@ -4889,7 +4924,16 @@
                 <w:sz w:val="40"/>
                 <w:szCs w:val="40"/>
               </w:rPr>
-              <w:t xml:space="preserve"> | ¢</w:t>
+              <w:t xml:space="preserve"> | </w:t>
+            </w:r>
+            <w:r>
+              <w:rPr>
+                <w:rFonts w:ascii="BRH Devanagari Extra" w:hAnsi="BRH Devanagari Extra" w:cs="BRH Devanagari Extra"/>
+                <w:sz w:val="40"/>
+                <w:szCs w:val="40"/>
+              </w:rPr>
+              <w:lastRenderedPageBreak/>
+              <w:t>¢</w:t>
             </w:r>
             <w:proofErr w:type="spellStart"/>
             <w:r>
@@ -4949,6 +4993,7 @@
                 <w:sz w:val="28"/>
                 <w:szCs w:val="28"/>
               </w:rPr>
+              <w:lastRenderedPageBreak/>
               <w:t>TS 7.1.20.1– Vaakyam</w:t>
             </w:r>
           </w:p>
@@ -5328,42 +5373,8 @@
           <w:szCs w:val="32"/>
           <w:u w:val="single"/>
         </w:rPr>
-        <w:t xml:space="preserve">TS </w:t>
+        <w:t>TS Pada Paatam</w:t>
       </w:r>
-      <w:proofErr w:type="spellStart"/>
-      <w:r>
-        <w:rPr>
-          <w:b/>
-          <w:bCs/>
-          <w:sz w:val="32"/>
-          <w:szCs w:val="32"/>
-          <w:u w:val="single"/>
-        </w:rPr>
-        <w:t>Pada</w:t>
-      </w:r>
-      <w:proofErr w:type="spellEnd"/>
-      <w:r>
-        <w:rPr>
-          <w:b/>
-          <w:bCs/>
-          <w:sz w:val="32"/>
-          <w:szCs w:val="32"/>
-          <w:u w:val="single"/>
-        </w:rPr>
-        <w:t xml:space="preserve"> </w:t>
-      </w:r>
-      <w:proofErr w:type="spellStart"/>
-      <w:r>
-        <w:rPr>
-          <w:b/>
-          <w:bCs/>
-          <w:sz w:val="32"/>
-          <w:szCs w:val="32"/>
-          <w:u w:val="single"/>
-        </w:rPr>
-        <w:t>Paatam</w:t>
-      </w:r>
-      <w:proofErr w:type="spellEnd"/>
       <w:r>
         <w:rPr>
           <w:b/>
@@ -5532,12 +5543,16 @@
               <w:spacing w:before="0" w:line="240" w:lineRule="auto"/>
               <w:jc w:val="center"/>
               <w:rPr>
+                <w:b/>
+                <w:bCs/>
                 <w:sz w:val="32"/>
                 <w:szCs w:val="32"/>
               </w:rPr>
             </w:pPr>
             <w:r>
               <w:rPr>
+                <w:b/>
+                <w:bCs/>
                 <w:sz w:val="32"/>
                 <w:szCs w:val="32"/>
               </w:rPr>
@@ -5549,12 +5564,16 @@
               <w:spacing w:before="0" w:line="240" w:lineRule="auto"/>
               <w:jc w:val="center"/>
               <w:rPr>
+                <w:b/>
+                <w:bCs/>
                 <w:sz w:val="32"/>
                 <w:szCs w:val="32"/>
               </w:rPr>
             </w:pPr>
             <w:r>
               <w:rPr>
+                <w:b/>
+                <w:bCs/>
                 <w:sz w:val="32"/>
                 <w:szCs w:val="32"/>
               </w:rPr>
@@ -5571,12 +5590,16 @@
               <w:spacing w:before="0" w:line="240" w:lineRule="auto"/>
               <w:jc w:val="center"/>
               <w:rPr>
+                <w:b/>
+                <w:bCs/>
                 <w:sz w:val="32"/>
                 <w:szCs w:val="32"/>
               </w:rPr>
             </w:pPr>
             <w:r>
               <w:rPr>
+                <w:b/>
+                <w:bCs/>
                 <w:sz w:val="32"/>
                 <w:szCs w:val="32"/>
               </w:rPr>
@@ -5594,12 +5617,16 @@
               <w:ind w:right="-18"/>
               <w:jc w:val="center"/>
               <w:rPr>
+                <w:b/>
+                <w:bCs/>
                 <w:sz w:val="32"/>
                 <w:szCs w:val="32"/>
               </w:rPr>
             </w:pPr>
             <w:r>
               <w:rPr>
+                <w:b/>
+                <w:bCs/>
                 <w:sz w:val="32"/>
                 <w:szCs w:val="32"/>
               </w:rPr>
@@ -5625,7 +5652,7 @@
               <w:spacing w:before="0" w:line="240" w:lineRule="auto"/>
               <w:rPr>
                 <w:rFonts w:cs="Arial"/>
-                <w:bCs/>
+                <w:b/>
                 <w:sz w:val="28"/>
                 <w:szCs w:val="28"/>
               </w:rPr>
@@ -5633,38 +5660,11 @@
             <w:r>
               <w:rPr>
                 <w:rFonts w:cs="Arial"/>
-                <w:bCs/>
-                <w:sz w:val="28"/>
-                <w:szCs w:val="28"/>
-              </w:rPr>
-              <w:t>TS 7.1.1.2</w:t>
-            </w:r>
-            <w:r>
-              <w:rPr>
-                <w:rFonts w:cs="Arial"/>
-                <w:bCs/>
-                <w:sz w:val="28"/>
-                <w:szCs w:val="28"/>
-              </w:rPr>
-              <w:t xml:space="preserve"> </w:t>
-            </w:r>
-            <w:r>
-              <w:rPr>
-                <w:rFonts w:cs="Arial"/>
-                <w:bCs/>
-                <w:sz w:val="28"/>
-                <w:szCs w:val="28"/>
-              </w:rPr>
-              <w:t>–</w:t>
-            </w:r>
-            <w:r>
-              <w:rPr>
-                <w:rFonts w:cs="Arial"/>
-                <w:bCs/>
-                <w:sz w:val="28"/>
-                <w:szCs w:val="28"/>
-              </w:rPr>
-              <w:t xml:space="preserve"> Vaakyam</w:t>
+                <w:b/>
+                <w:sz w:val="28"/>
+                <w:szCs w:val="28"/>
+              </w:rPr>
+              <w:t>TS 7.1.1.2 – Vaakyam</w:t>
             </w:r>
           </w:p>
           <w:p>
@@ -5676,7 +5676,7 @@
               <w:spacing w:before="0" w:line="240" w:lineRule="auto"/>
               <w:rPr>
                 <w:rFonts w:cs="Arial"/>
-                <w:bCs/>
+                <w:b/>
                 <w:sz w:val="28"/>
                 <w:szCs w:val="28"/>
               </w:rPr>
@@ -5684,7 +5684,7 @@
             <w:r>
               <w:rPr>
                 <w:rFonts w:cs="Arial"/>
-                <w:bCs/>
+                <w:b/>
                 <w:sz w:val="28"/>
                 <w:szCs w:val="28"/>
               </w:rPr>
@@ -5693,7 +5693,7 @@
             <w:r>
               <w:rPr>
                 <w:rFonts w:cs="Arial"/>
-                <w:bCs/>
+                <w:b/>
                 <w:sz w:val="28"/>
                 <w:szCs w:val="28"/>
                 <w:vertAlign w:val="superscript"/>
@@ -5703,7 +5703,7 @@
             <w:r>
               <w:rPr>
                 <w:rFonts w:cs="Arial"/>
-                <w:bCs/>
+                <w:b/>
                 <w:sz w:val="28"/>
                 <w:szCs w:val="28"/>
               </w:rPr>
@@ -5714,12 +5714,14 @@
             <w:pPr>
               <w:spacing w:before="0" w:line="240" w:lineRule="auto"/>
               <w:rPr>
-                <w:sz w:val="28"/>
-                <w:szCs w:val="28"/>
-              </w:rPr>
-            </w:pPr>
-            <w:r>
-              <w:rPr>
+                <w:b/>
+                <w:sz w:val="28"/>
+                <w:szCs w:val="28"/>
+              </w:rPr>
+            </w:pPr>
+            <w:r>
+              <w:rPr>
+                <w:b/>
                 <w:sz w:val="28"/>
                 <w:szCs w:val="28"/>
               </w:rPr>
@@ -5991,7 +5993,7 @@
               <w:spacing w:before="0" w:line="240" w:lineRule="auto"/>
               <w:rPr>
                 <w:rFonts w:cs="Arial"/>
-                <w:bCs/>
+                <w:b/>
                 <w:sz w:val="28"/>
                 <w:szCs w:val="28"/>
               </w:rPr>
@@ -5999,38 +6001,11 @@
             <w:r>
               <w:rPr>
                 <w:rFonts w:cs="Arial"/>
-                <w:bCs/>
-                <w:sz w:val="28"/>
-                <w:szCs w:val="28"/>
-              </w:rPr>
-              <w:t>TS 7.1.11.1</w:t>
-            </w:r>
-            <w:r>
-              <w:rPr>
-                <w:rFonts w:cs="Arial"/>
-                <w:bCs/>
-                <w:sz w:val="28"/>
-                <w:szCs w:val="28"/>
-              </w:rPr>
-              <w:t xml:space="preserve"> </w:t>
-            </w:r>
-            <w:r>
-              <w:rPr>
-                <w:rFonts w:cs="Arial"/>
-                <w:bCs/>
-                <w:sz w:val="28"/>
-                <w:szCs w:val="28"/>
-              </w:rPr>
-              <w:t>–</w:t>
-            </w:r>
-            <w:r>
-              <w:rPr>
-                <w:rFonts w:cs="Arial"/>
-                <w:bCs/>
-                <w:sz w:val="28"/>
-                <w:szCs w:val="28"/>
-              </w:rPr>
-              <w:t xml:space="preserve"> Vaakyam</w:t>
+                <w:b/>
+                <w:sz w:val="28"/>
+                <w:szCs w:val="28"/>
+              </w:rPr>
+              <w:t>TS 7.1.11.1 – Vaakyam</w:t>
             </w:r>
           </w:p>
           <w:p>
@@ -6042,7 +6017,7 @@
               <w:spacing w:before="0" w:line="240" w:lineRule="auto"/>
               <w:rPr>
                 <w:rFonts w:cs="Arial"/>
-                <w:bCs/>
+                <w:b/>
                 <w:sz w:val="28"/>
                 <w:szCs w:val="28"/>
               </w:rPr>
@@ -6050,7 +6025,7 @@
             <w:r>
               <w:rPr>
                 <w:rFonts w:cs="Arial"/>
-                <w:bCs/>
+                <w:b/>
                 <w:sz w:val="28"/>
                 <w:szCs w:val="28"/>
               </w:rPr>
@@ -6061,12 +6036,14 @@
             <w:pPr>
               <w:spacing w:before="0" w:line="240" w:lineRule="auto"/>
               <w:rPr>
-                <w:sz w:val="28"/>
-                <w:szCs w:val="28"/>
-              </w:rPr>
-            </w:pPr>
-            <w:r>
-              <w:rPr>
+                <w:b/>
+                <w:sz w:val="28"/>
+                <w:szCs w:val="28"/>
+              </w:rPr>
+            </w:pPr>
+            <w:r>
+              <w:rPr>
+                <w:b/>
                 <w:sz w:val="28"/>
                 <w:szCs w:val="28"/>
               </w:rPr>
@@ -6330,7 +6307,7 @@
               <w:spacing w:before="0" w:line="240" w:lineRule="auto"/>
               <w:rPr>
                 <w:rFonts w:cs="Arial"/>
-                <w:bCs/>
+                <w:b/>
                 <w:sz w:val="28"/>
                 <w:szCs w:val="28"/>
               </w:rPr>
@@ -6338,38 +6315,11 @@
             <w:r>
               <w:rPr>
                 <w:rFonts w:cs="Arial"/>
-                <w:bCs/>
-                <w:sz w:val="28"/>
-                <w:szCs w:val="28"/>
-              </w:rPr>
-              <w:t>TS 7.1.15.1</w:t>
-            </w:r>
-            <w:r>
-              <w:rPr>
-                <w:rFonts w:cs="Arial"/>
-                <w:bCs/>
-                <w:sz w:val="28"/>
-                <w:szCs w:val="28"/>
-              </w:rPr>
-              <w:t xml:space="preserve"> </w:t>
-            </w:r>
-            <w:r>
-              <w:rPr>
-                <w:rFonts w:cs="Arial"/>
-                <w:bCs/>
-                <w:sz w:val="28"/>
-                <w:szCs w:val="28"/>
-              </w:rPr>
-              <w:t>–</w:t>
-            </w:r>
-            <w:r>
-              <w:rPr>
-                <w:rFonts w:cs="Arial"/>
-                <w:bCs/>
-                <w:sz w:val="28"/>
-                <w:szCs w:val="28"/>
-              </w:rPr>
-              <w:t xml:space="preserve"> Vaakyam</w:t>
+                <w:b/>
+                <w:sz w:val="28"/>
+                <w:szCs w:val="28"/>
+              </w:rPr>
+              <w:t>TS 7.1.15.1 – Vaakyam</w:t>
             </w:r>
           </w:p>
           <w:p>
@@ -6381,7 +6331,7 @@
               <w:spacing w:before="0" w:line="240" w:lineRule="auto"/>
               <w:rPr>
                 <w:rFonts w:cs="Arial"/>
-                <w:bCs/>
+                <w:b/>
                 <w:sz w:val="28"/>
                 <w:szCs w:val="28"/>
               </w:rPr>
@@ -6389,7 +6339,7 @@
             <w:r>
               <w:rPr>
                 <w:rFonts w:cs="Arial"/>
-                <w:bCs/>
+                <w:b/>
                 <w:sz w:val="28"/>
                 <w:szCs w:val="28"/>
               </w:rPr>
@@ -6405,13 +6355,14 @@
               <w:spacing w:before="0" w:line="240" w:lineRule="auto"/>
               <w:rPr>
                 <w:rFonts w:cs="Arial"/>
-                <w:bCs/>
-                <w:sz w:val="28"/>
-                <w:szCs w:val="28"/>
-              </w:rPr>
-            </w:pPr>
-            <w:r>
-              <w:rPr>
+                <w:b/>
+                <w:sz w:val="28"/>
+                <w:szCs w:val="28"/>
+              </w:rPr>
+            </w:pPr>
+            <w:r>
+              <w:rPr>
+                <w:b/>
                 <w:sz w:val="28"/>
                 <w:szCs w:val="28"/>
               </w:rPr>
@@ -6681,6 +6632,9 @@
     </w:tbl>
     <w:p>
       <w:pPr>
+        <w:pBdr>
+          <w:bottom w:val="double" w:sz="6" w:space="1" w:color="auto"/>
+        </w:pBdr>
         <w:jc w:val="center"/>
         <w:rPr>
           <w:b/>
@@ -6690,7 +6644,10 @@
           <w:u w:val="single"/>
         </w:rPr>
       </w:pPr>
-      <w:r>
+    </w:p>
+    <w:p>
+      <w:pPr>
+        <w:jc w:val="center"/>
         <w:rPr>
           <w:b/>
           <w:bCs/>
@@ -6698,8 +6655,19 @@
           <w:szCs w:val="32"/>
           <w:u w:val="single"/>
         </w:rPr>
-        <w:t>==========================================</w:t>
-      </w:r>
+      </w:pPr>
+    </w:p>
+    <w:p>
+      <w:pPr>
+        <w:jc w:val="center"/>
+        <w:rPr>
+          <w:b/>
+          <w:bCs/>
+          <w:sz w:val="32"/>
+          <w:szCs w:val="32"/>
+          <w:u w:val="single"/>
+        </w:rPr>
+      </w:pPr>
     </w:p>
     <w:p>
       <w:pPr>
@@ -6721,51 +6689,7 @@
           <w:u w:val="single"/>
         </w:rPr>
         <w:lastRenderedPageBreak/>
-        <w:t xml:space="preserve">TS </w:t>
-      </w:r>
-      <w:proofErr w:type="spellStart"/>
-      <w:r>
-        <w:rPr>
-          <w:b/>
-          <w:bCs/>
-          <w:sz w:val="32"/>
-          <w:szCs w:val="32"/>
-          <w:u w:val="single"/>
-        </w:rPr>
-        <w:t>Pada</w:t>
-      </w:r>
-      <w:proofErr w:type="spellEnd"/>
-      <w:r>
-        <w:rPr>
-          <w:b/>
-          <w:bCs/>
-          <w:sz w:val="32"/>
-          <w:szCs w:val="32"/>
-          <w:u w:val="single"/>
-        </w:rPr>
-        <w:t xml:space="preserve"> </w:t>
-      </w:r>
-      <w:proofErr w:type="spellStart"/>
-      <w:r>
-        <w:rPr>
-          <w:b/>
-          <w:bCs/>
-          <w:sz w:val="32"/>
-          <w:szCs w:val="32"/>
-          <w:u w:val="single"/>
-        </w:rPr>
-        <w:t>Paatam</w:t>
-      </w:r>
-      <w:proofErr w:type="spellEnd"/>
-      <w:r>
-        <w:rPr>
-          <w:b/>
-          <w:bCs/>
-          <w:sz w:val="32"/>
-          <w:szCs w:val="32"/>
-          <w:u w:val="single"/>
-        </w:rPr>
-        <w:t xml:space="preserve"> – TS 7.1 Sanskrit co</w:t>
+        <w:t>TS Pada Paatam – TS 7.1 Sanskrit co</w:t>
       </w:r>
       <w:r>
         <w:rPr>
@@ -6923,12 +6847,16 @@
               <w:spacing w:before="0" w:line="240" w:lineRule="auto"/>
               <w:jc w:val="center"/>
               <w:rPr>
+                <w:b/>
+                <w:bCs/>
                 <w:sz w:val="32"/>
                 <w:szCs w:val="32"/>
               </w:rPr>
             </w:pPr>
             <w:r>
               <w:rPr>
+                <w:b/>
+                <w:bCs/>
                 <w:sz w:val="32"/>
                 <w:szCs w:val="32"/>
               </w:rPr>
@@ -6940,12 +6868,16 @@
               <w:spacing w:before="0" w:line="240" w:lineRule="auto"/>
               <w:jc w:val="center"/>
               <w:rPr>
+                <w:b/>
+                <w:bCs/>
                 <w:sz w:val="32"/>
                 <w:szCs w:val="32"/>
               </w:rPr>
             </w:pPr>
             <w:r>
               <w:rPr>
+                <w:b/>
+                <w:bCs/>
                 <w:sz w:val="32"/>
                 <w:szCs w:val="32"/>
               </w:rPr>
@@ -6962,12 +6894,16 @@
               <w:spacing w:before="0" w:line="240" w:lineRule="auto"/>
               <w:jc w:val="center"/>
               <w:rPr>
+                <w:b/>
+                <w:bCs/>
                 <w:sz w:val="32"/>
                 <w:szCs w:val="32"/>
               </w:rPr>
             </w:pPr>
             <w:r>
               <w:rPr>
+                <w:b/>
+                <w:bCs/>
                 <w:sz w:val="32"/>
                 <w:szCs w:val="32"/>
               </w:rPr>
@@ -6985,12 +6921,16 @@
               <w:ind w:right="-18"/>
               <w:jc w:val="center"/>
               <w:rPr>
+                <w:b/>
+                <w:bCs/>
                 <w:sz w:val="32"/>
                 <w:szCs w:val="32"/>
               </w:rPr>
             </w:pPr>
             <w:r>
               <w:rPr>
+                <w:b/>
+                <w:bCs/>
                 <w:sz w:val="32"/>
                 <w:szCs w:val="32"/>
               </w:rPr>
@@ -7008,12 +6948,16 @@
             <w:pPr>
               <w:spacing w:before="0" w:line="240" w:lineRule="auto"/>
               <w:rPr>
-                <w:sz w:val="28"/>
-                <w:szCs w:val="28"/>
-              </w:rPr>
-            </w:pPr>
-            <w:r>
-              <w:rPr>
+                <w:b/>
+                <w:bCs/>
+                <w:sz w:val="28"/>
+                <w:szCs w:val="28"/>
+              </w:rPr>
+            </w:pPr>
+            <w:r>
+              <w:rPr>
+                <w:b/>
+                <w:bCs/>
                 <w:sz w:val="28"/>
                 <w:szCs w:val="28"/>
               </w:rPr>
@@ -7024,12 +6968,16 @@
             <w:pPr>
               <w:spacing w:before="0" w:line="240" w:lineRule="auto"/>
               <w:rPr>
-                <w:sz w:val="28"/>
-                <w:szCs w:val="28"/>
-              </w:rPr>
-            </w:pPr>
-            <w:r>
-              <w:rPr>
+                <w:b/>
+                <w:bCs/>
+                <w:sz w:val="28"/>
+                <w:szCs w:val="28"/>
+              </w:rPr>
+            </w:pPr>
+            <w:r>
+              <w:rPr>
+                <w:b/>
+                <w:bCs/>
                 <w:sz w:val="28"/>
                 <w:szCs w:val="28"/>
               </w:rPr>
@@ -7040,12 +6988,16 @@
             <w:pPr>
               <w:spacing w:before="0" w:line="240" w:lineRule="auto"/>
               <w:rPr>
-                <w:sz w:val="28"/>
-                <w:szCs w:val="28"/>
-              </w:rPr>
-            </w:pPr>
-            <w:r>
-              <w:rPr>
+                <w:b/>
+                <w:bCs/>
+                <w:sz w:val="28"/>
+                <w:szCs w:val="28"/>
+              </w:rPr>
+            </w:pPr>
+            <w:r>
+              <w:rPr>
+                <w:b/>
+                <w:bCs/>
                 <w:sz w:val="28"/>
                 <w:szCs w:val="28"/>
               </w:rPr>
@@ -7053,6 +7005,8 @@
             </w:r>
             <w:r>
               <w:rPr>
+                <w:b/>
+                <w:bCs/>
                 <w:sz w:val="28"/>
                 <w:szCs w:val="28"/>
                 <w:vertAlign w:val="superscript"/>
@@ -7061,6 +7015,8 @@
             </w:r>
             <w:r>
               <w:rPr>
+                <w:b/>
+                <w:bCs/>
                 <w:sz w:val="28"/>
                 <w:szCs w:val="28"/>
               </w:rPr>
@@ -7370,12 +7326,16 @@
             <w:pPr>
               <w:spacing w:before="0" w:line="240" w:lineRule="auto"/>
               <w:rPr>
-                <w:sz w:val="28"/>
-                <w:szCs w:val="28"/>
-              </w:rPr>
-            </w:pPr>
-            <w:r>
-              <w:rPr>
+                <w:b/>
+                <w:bCs/>
+                <w:sz w:val="28"/>
+                <w:szCs w:val="28"/>
+              </w:rPr>
+            </w:pPr>
+            <w:r>
+              <w:rPr>
+                <w:b/>
+                <w:bCs/>
                 <w:sz w:val="28"/>
                 <w:szCs w:val="28"/>
               </w:rPr>
@@ -7386,12 +7346,16 @@
             <w:pPr>
               <w:spacing w:before="0" w:line="240" w:lineRule="auto"/>
               <w:rPr>
-                <w:sz w:val="28"/>
-                <w:szCs w:val="28"/>
-              </w:rPr>
-            </w:pPr>
-            <w:r>
-              <w:rPr>
+                <w:b/>
+                <w:bCs/>
+                <w:sz w:val="28"/>
+                <w:szCs w:val="28"/>
+              </w:rPr>
+            </w:pPr>
+            <w:r>
+              <w:rPr>
+                <w:b/>
+                <w:bCs/>
                 <w:sz w:val="28"/>
                 <w:szCs w:val="28"/>
               </w:rPr>
@@ -7402,12 +7366,16 @@
             <w:pPr>
               <w:spacing w:before="0" w:line="240" w:lineRule="auto"/>
               <w:rPr>
-                <w:sz w:val="28"/>
-                <w:szCs w:val="28"/>
-              </w:rPr>
-            </w:pPr>
-            <w:r>
-              <w:rPr>
+                <w:b/>
+                <w:bCs/>
+                <w:sz w:val="28"/>
+                <w:szCs w:val="28"/>
+              </w:rPr>
+            </w:pPr>
+            <w:r>
+              <w:rPr>
+                <w:b/>
+                <w:bCs/>
                 <w:sz w:val="28"/>
                 <w:szCs w:val="28"/>
               </w:rPr>
@@ -7415,6 +7383,8 @@
             </w:r>
             <w:r>
               <w:rPr>
+                <w:b/>
+                <w:bCs/>
                 <w:sz w:val="28"/>
                 <w:szCs w:val="28"/>
                 <w:vertAlign w:val="superscript"/>
@@ -7423,6 +7393,8 @@
             </w:r>
             <w:r>
               <w:rPr>
+                <w:b/>
+                <w:bCs/>
                 <w:sz w:val="28"/>
                 <w:szCs w:val="28"/>
               </w:rPr>
@@ -7650,12 +7622,16 @@
             <w:pPr>
               <w:spacing w:before="0" w:line="240" w:lineRule="auto"/>
               <w:rPr>
-                <w:sz w:val="28"/>
-                <w:szCs w:val="28"/>
-              </w:rPr>
-            </w:pPr>
-            <w:r>
-              <w:rPr>
+                <w:b/>
+                <w:bCs/>
+                <w:sz w:val="28"/>
+                <w:szCs w:val="28"/>
+              </w:rPr>
+            </w:pPr>
+            <w:r>
+              <w:rPr>
+                <w:b/>
+                <w:bCs/>
                 <w:sz w:val="28"/>
                 <w:szCs w:val="28"/>
               </w:rPr>
@@ -7666,12 +7642,16 @@
             <w:pPr>
               <w:spacing w:before="0" w:line="240" w:lineRule="auto"/>
               <w:rPr>
-                <w:sz w:val="28"/>
-                <w:szCs w:val="28"/>
-              </w:rPr>
-            </w:pPr>
-            <w:r>
-              <w:rPr>
+                <w:b/>
+                <w:bCs/>
+                <w:sz w:val="28"/>
+                <w:szCs w:val="28"/>
+              </w:rPr>
+            </w:pPr>
+            <w:r>
+              <w:rPr>
+                <w:b/>
+                <w:bCs/>
                 <w:sz w:val="28"/>
                 <w:szCs w:val="28"/>
               </w:rPr>
@@ -7682,12 +7662,16 @@
             <w:pPr>
               <w:spacing w:before="0" w:line="240" w:lineRule="auto"/>
               <w:rPr>
-                <w:sz w:val="28"/>
-                <w:szCs w:val="28"/>
-              </w:rPr>
-            </w:pPr>
-            <w:r>
-              <w:rPr>
+                <w:b/>
+                <w:bCs/>
+                <w:sz w:val="28"/>
+                <w:szCs w:val="28"/>
+              </w:rPr>
+            </w:pPr>
+            <w:r>
+              <w:rPr>
+                <w:b/>
+                <w:bCs/>
                 <w:sz w:val="28"/>
                 <w:szCs w:val="28"/>
               </w:rPr>
@@ -7695,6 +7679,8 @@
             </w:r>
             <w:r>
               <w:rPr>
+                <w:b/>
+                <w:bCs/>
                 <w:sz w:val="28"/>
                 <w:szCs w:val="28"/>
               </w:rPr>
@@ -7702,6 +7688,8 @@
             </w:r>
             <w:r>
               <w:rPr>
+                <w:b/>
+                <w:bCs/>
                 <w:sz w:val="28"/>
                 <w:szCs w:val="28"/>
               </w:rPr>
@@ -8029,12 +8017,16 @@
             <w:pPr>
               <w:spacing w:before="0" w:line="240" w:lineRule="auto"/>
               <w:rPr>
-                <w:sz w:val="28"/>
-                <w:szCs w:val="28"/>
-              </w:rPr>
-            </w:pPr>
-            <w:r>
-              <w:rPr>
+                <w:b/>
+                <w:bCs/>
+                <w:sz w:val="28"/>
+                <w:szCs w:val="28"/>
+              </w:rPr>
+            </w:pPr>
+            <w:r>
+              <w:rPr>
+                <w:b/>
+                <w:bCs/>
                 <w:sz w:val="28"/>
                 <w:szCs w:val="28"/>
               </w:rPr>
@@ -8045,12 +8037,16 @@
             <w:pPr>
               <w:spacing w:before="0" w:line="240" w:lineRule="auto"/>
               <w:rPr>
-                <w:sz w:val="28"/>
-                <w:szCs w:val="28"/>
-              </w:rPr>
-            </w:pPr>
-            <w:r>
-              <w:rPr>
+                <w:b/>
+                <w:bCs/>
+                <w:sz w:val="28"/>
+                <w:szCs w:val="28"/>
+              </w:rPr>
+            </w:pPr>
+            <w:r>
+              <w:rPr>
+                <w:b/>
+                <w:bCs/>
                 <w:sz w:val="28"/>
                 <w:szCs w:val="28"/>
               </w:rPr>
@@ -8058,6 +8054,8 @@
             </w:r>
             <w:r>
               <w:rPr>
+                <w:b/>
+                <w:bCs/>
                 <w:sz w:val="28"/>
                 <w:szCs w:val="28"/>
               </w:rPr>
@@ -8068,12 +8066,16 @@
             <w:pPr>
               <w:spacing w:before="0" w:line="240" w:lineRule="auto"/>
               <w:rPr>
-                <w:sz w:val="28"/>
-                <w:szCs w:val="28"/>
-              </w:rPr>
-            </w:pPr>
-            <w:r>
-              <w:rPr>
+                <w:b/>
+                <w:bCs/>
+                <w:sz w:val="28"/>
+                <w:szCs w:val="28"/>
+              </w:rPr>
+            </w:pPr>
+            <w:r>
+              <w:rPr>
+                <w:b/>
+                <w:bCs/>
                 <w:sz w:val="28"/>
                 <w:szCs w:val="28"/>
               </w:rPr>
@@ -8081,6 +8083,8 @@
             </w:r>
             <w:r>
               <w:rPr>
+                <w:b/>
+                <w:bCs/>
                 <w:sz w:val="28"/>
                 <w:szCs w:val="28"/>
               </w:rPr>
@@ -8088,6 +8092,8 @@
             </w:r>
             <w:r>
               <w:rPr>
+                <w:b/>
+                <w:bCs/>
                 <w:sz w:val="28"/>
                 <w:szCs w:val="28"/>
               </w:rPr>
@@ -8098,33 +8104,41 @@
             <w:pPr>
               <w:spacing w:before="0" w:line="240" w:lineRule="auto"/>
               <w:rPr>
-                <w:sz w:val="28"/>
-                <w:szCs w:val="28"/>
-              </w:rPr>
-            </w:pPr>
-          </w:p>
-          <w:p>
-            <w:pPr>
-              <w:spacing w:before="0" w:line="240" w:lineRule="auto"/>
-              <w:rPr>
-                <w:sz w:val="28"/>
-                <w:szCs w:val="28"/>
-              </w:rPr>
-            </w:pPr>
-          </w:p>
-          <w:p>
-            <w:pPr>
-              <w:spacing w:before="0" w:line="240" w:lineRule="auto"/>
-              <w:rPr>
-                <w:sz w:val="28"/>
-                <w:szCs w:val="28"/>
-              </w:rPr>
-            </w:pPr>
-          </w:p>
-          <w:p>
-            <w:pPr>
-              <w:spacing w:before="0" w:line="240" w:lineRule="auto"/>
-              <w:rPr>
+                <w:b/>
+                <w:bCs/>
+                <w:sz w:val="28"/>
+                <w:szCs w:val="28"/>
+              </w:rPr>
+            </w:pPr>
+          </w:p>
+          <w:p>
+            <w:pPr>
+              <w:spacing w:before="0" w:line="240" w:lineRule="auto"/>
+              <w:rPr>
+                <w:b/>
+                <w:bCs/>
+                <w:sz w:val="28"/>
+                <w:szCs w:val="28"/>
+              </w:rPr>
+            </w:pPr>
+          </w:p>
+          <w:p>
+            <w:pPr>
+              <w:spacing w:before="0" w:line="240" w:lineRule="auto"/>
+              <w:rPr>
+                <w:b/>
+                <w:bCs/>
+                <w:sz w:val="28"/>
+                <w:szCs w:val="28"/>
+              </w:rPr>
+            </w:pPr>
+          </w:p>
+          <w:p>
+            <w:pPr>
+              <w:spacing w:before="0" w:line="240" w:lineRule="auto"/>
+              <w:rPr>
+                <w:b/>
+                <w:bCs/>
                 <w:sz w:val="28"/>
                 <w:szCs w:val="28"/>
               </w:rPr>
@@ -8894,12 +8908,16 @@
             <w:pPr>
               <w:spacing w:before="0" w:line="240" w:lineRule="auto"/>
               <w:rPr>
-                <w:sz w:val="28"/>
-                <w:szCs w:val="28"/>
-              </w:rPr>
-            </w:pPr>
-            <w:r>
-              <w:rPr>
+                <w:b/>
+                <w:bCs/>
+                <w:sz w:val="28"/>
+                <w:szCs w:val="28"/>
+              </w:rPr>
+            </w:pPr>
+            <w:r>
+              <w:rPr>
+                <w:b/>
+                <w:bCs/>
                 <w:sz w:val="28"/>
                 <w:szCs w:val="28"/>
               </w:rPr>
@@ -8911,12 +8929,16 @@
             <w:pPr>
               <w:spacing w:before="0" w:line="240" w:lineRule="auto"/>
               <w:rPr>
-                <w:sz w:val="28"/>
-                <w:szCs w:val="28"/>
-              </w:rPr>
-            </w:pPr>
-            <w:r>
-              <w:rPr>
+                <w:b/>
+                <w:bCs/>
+                <w:sz w:val="28"/>
+                <w:szCs w:val="28"/>
+              </w:rPr>
+            </w:pPr>
+            <w:r>
+              <w:rPr>
+                <w:b/>
+                <w:bCs/>
                 <w:sz w:val="28"/>
                 <w:szCs w:val="28"/>
               </w:rPr>
@@ -8927,12 +8949,16 @@
             <w:pPr>
               <w:spacing w:before="0" w:line="240" w:lineRule="auto"/>
               <w:rPr>
-                <w:sz w:val="28"/>
-                <w:szCs w:val="28"/>
-              </w:rPr>
-            </w:pPr>
-            <w:r>
-              <w:rPr>
+                <w:b/>
+                <w:bCs/>
+                <w:sz w:val="28"/>
+                <w:szCs w:val="28"/>
+              </w:rPr>
+            </w:pPr>
+            <w:r>
+              <w:rPr>
+                <w:b/>
+                <w:bCs/>
                 <w:sz w:val="28"/>
                 <w:szCs w:val="28"/>
               </w:rPr>
@@ -8940,6 +8966,8 @@
             </w:r>
             <w:r>
               <w:rPr>
+                <w:b/>
+                <w:bCs/>
                 <w:sz w:val="28"/>
                 <w:szCs w:val="28"/>
                 <w:vertAlign w:val="superscript"/>
@@ -8948,6 +8976,8 @@
             </w:r>
             <w:r>
               <w:rPr>
+                <w:b/>
+                <w:bCs/>
                 <w:sz w:val="28"/>
                 <w:szCs w:val="28"/>
               </w:rPr>
@@ -9175,12 +9205,16 @@
             <w:pPr>
               <w:spacing w:before="0" w:line="240" w:lineRule="auto"/>
               <w:rPr>
-                <w:sz w:val="28"/>
-                <w:szCs w:val="28"/>
-              </w:rPr>
-            </w:pPr>
-            <w:r>
-              <w:rPr>
+                <w:b/>
+                <w:bCs/>
+                <w:sz w:val="28"/>
+                <w:szCs w:val="28"/>
+              </w:rPr>
+            </w:pPr>
+            <w:r>
+              <w:rPr>
+                <w:b/>
+                <w:bCs/>
                 <w:sz w:val="28"/>
                 <w:szCs w:val="28"/>
               </w:rPr>
@@ -9188,6 +9222,8 @@
             </w:r>
             <w:r>
               <w:rPr>
+                <w:b/>
+                <w:bCs/>
                 <w:sz w:val="28"/>
                 <w:szCs w:val="28"/>
               </w:rPr>
@@ -9195,6 +9231,8 @@
             </w:r>
             <w:r>
               <w:rPr>
+                <w:b/>
+                <w:bCs/>
                 <w:sz w:val="28"/>
                 <w:szCs w:val="28"/>
               </w:rPr>
@@ -9205,12 +9243,16 @@
             <w:pPr>
               <w:spacing w:before="0" w:line="240" w:lineRule="auto"/>
               <w:rPr>
-                <w:sz w:val="28"/>
-                <w:szCs w:val="28"/>
-              </w:rPr>
-            </w:pPr>
-            <w:r>
-              <w:rPr>
+                <w:b/>
+                <w:bCs/>
+                <w:sz w:val="28"/>
+                <w:szCs w:val="28"/>
+              </w:rPr>
+            </w:pPr>
+            <w:r>
+              <w:rPr>
+                <w:b/>
+                <w:bCs/>
                 <w:sz w:val="28"/>
                 <w:szCs w:val="28"/>
               </w:rPr>
@@ -9218,6 +9260,8 @@
             </w:r>
             <w:r>
               <w:rPr>
+                <w:b/>
+                <w:bCs/>
                 <w:sz w:val="28"/>
                 <w:szCs w:val="28"/>
               </w:rPr>
@@ -9228,12 +9272,16 @@
             <w:pPr>
               <w:spacing w:before="0" w:line="240" w:lineRule="auto"/>
               <w:rPr>
-                <w:sz w:val="28"/>
-                <w:szCs w:val="28"/>
-              </w:rPr>
-            </w:pPr>
-            <w:r>
-              <w:rPr>
+                <w:b/>
+                <w:bCs/>
+                <w:sz w:val="28"/>
+                <w:szCs w:val="28"/>
+              </w:rPr>
+            </w:pPr>
+            <w:r>
+              <w:rPr>
+                <w:b/>
+                <w:bCs/>
                 <w:sz w:val="28"/>
                 <w:szCs w:val="28"/>
               </w:rPr>
@@ -9244,6 +9292,8 @@
             <w:pPr>
               <w:spacing w:before="0" w:line="240" w:lineRule="auto"/>
               <w:rPr>
+                <w:b/>
+                <w:bCs/>
                 <w:sz w:val="28"/>
                 <w:szCs w:val="28"/>
               </w:rPr>
@@ -9720,23 +9770,7 @@
                 <w:sz w:val="28"/>
                 <w:szCs w:val="28"/>
               </w:rPr>
-              <w:t xml:space="preserve">(missing </w:t>
-            </w:r>
-            <w:proofErr w:type="spellStart"/>
-            <w:r>
-              <w:rPr>
-                <w:sz w:val="28"/>
-                <w:szCs w:val="28"/>
-              </w:rPr>
-              <w:t>visargam</w:t>
-            </w:r>
-            <w:proofErr w:type="spellEnd"/>
-            <w:r>
-              <w:rPr>
-                <w:sz w:val="28"/>
-                <w:szCs w:val="28"/>
-              </w:rPr>
-              <w:t xml:space="preserve"> inserted)</w:t>
+              <w:t>(missing visargam inserted)</w:t>
             </w:r>
           </w:p>
         </w:tc>
@@ -9756,12 +9790,16 @@
             <w:pPr>
               <w:spacing w:before="0" w:line="240" w:lineRule="auto"/>
               <w:rPr>
-                <w:sz w:val="28"/>
-                <w:szCs w:val="28"/>
-              </w:rPr>
-            </w:pPr>
-            <w:r>
-              <w:rPr>
+                <w:b/>
+                <w:bCs/>
+                <w:sz w:val="28"/>
+                <w:szCs w:val="28"/>
+              </w:rPr>
+            </w:pPr>
+            <w:r>
+              <w:rPr>
+                <w:b/>
+                <w:bCs/>
                 <w:sz w:val="28"/>
                 <w:szCs w:val="28"/>
               </w:rPr>
@@ -9772,12 +9810,16 @@
             <w:pPr>
               <w:spacing w:before="0" w:line="240" w:lineRule="auto"/>
               <w:rPr>
-                <w:sz w:val="28"/>
-                <w:szCs w:val="28"/>
-              </w:rPr>
-            </w:pPr>
-            <w:r>
-              <w:rPr>
+                <w:b/>
+                <w:bCs/>
+                <w:sz w:val="28"/>
+                <w:szCs w:val="28"/>
+              </w:rPr>
+            </w:pPr>
+            <w:r>
+              <w:rPr>
+                <w:b/>
+                <w:bCs/>
                 <w:sz w:val="28"/>
                 <w:szCs w:val="28"/>
               </w:rPr>
@@ -9788,12 +9830,16 @@
             <w:pPr>
               <w:spacing w:before="0" w:line="240" w:lineRule="auto"/>
               <w:rPr>
-                <w:sz w:val="28"/>
-                <w:szCs w:val="28"/>
-              </w:rPr>
-            </w:pPr>
-            <w:r>
-              <w:rPr>
+                <w:b/>
+                <w:bCs/>
+                <w:sz w:val="28"/>
+                <w:szCs w:val="28"/>
+              </w:rPr>
+            </w:pPr>
+            <w:r>
+              <w:rPr>
+                <w:b/>
+                <w:bCs/>
                 <w:sz w:val="28"/>
                 <w:szCs w:val="28"/>
               </w:rPr>
@@ -9801,6 +9847,8 @@
             </w:r>
             <w:r>
               <w:rPr>
+                <w:b/>
+                <w:bCs/>
                 <w:sz w:val="28"/>
                 <w:szCs w:val="28"/>
                 <w:vertAlign w:val="superscript"/>
@@ -9809,6 +9857,8 @@
             </w:r>
             <w:r>
               <w:rPr>
+                <w:b/>
+                <w:bCs/>
                 <w:sz w:val="28"/>
                 <w:szCs w:val="28"/>
               </w:rPr>
@@ -9819,6 +9869,8 @@
             <w:pPr>
               <w:spacing w:before="0" w:line="240" w:lineRule="auto"/>
               <w:rPr>
+                <w:b/>
+                <w:bCs/>
                 <w:sz w:val="28"/>
                 <w:szCs w:val="28"/>
               </w:rPr>
@@ -10253,8 +10305,6 @@
           <w:u w:val="single"/>
         </w:rPr>
       </w:pPr>
-      <w:bookmarkStart w:id="0" w:name="_GoBack"/>
-      <w:bookmarkEnd w:id="0"/>
     </w:p>
     <w:p>
       <w:pPr>
@@ -10484,12 +10534,16 @@
               <w:spacing w:before="0" w:line="240" w:lineRule="auto"/>
               <w:jc w:val="center"/>
               <w:rPr>
+                <w:b/>
+                <w:bCs/>
                 <w:sz w:val="32"/>
                 <w:szCs w:val="32"/>
               </w:rPr>
             </w:pPr>
             <w:r>
               <w:rPr>
+                <w:b/>
+                <w:bCs/>
                 <w:sz w:val="32"/>
                 <w:szCs w:val="32"/>
               </w:rPr>
@@ -10501,12 +10555,16 @@
               <w:spacing w:before="0" w:line="240" w:lineRule="auto"/>
               <w:jc w:val="center"/>
               <w:rPr>
+                <w:b/>
+                <w:bCs/>
                 <w:sz w:val="32"/>
                 <w:szCs w:val="32"/>
               </w:rPr>
             </w:pPr>
             <w:r>
               <w:rPr>
+                <w:b/>
+                <w:bCs/>
                 <w:sz w:val="32"/>
                 <w:szCs w:val="32"/>
               </w:rPr>
@@ -10523,12 +10581,16 @@
               <w:spacing w:before="0" w:line="240" w:lineRule="auto"/>
               <w:jc w:val="center"/>
               <w:rPr>
+                <w:b/>
+                <w:bCs/>
                 <w:sz w:val="32"/>
                 <w:szCs w:val="32"/>
               </w:rPr>
             </w:pPr>
             <w:r>
               <w:rPr>
+                <w:b/>
+                <w:bCs/>
                 <w:sz w:val="32"/>
                 <w:szCs w:val="32"/>
               </w:rPr>
@@ -10546,12 +10608,16 @@
               <w:ind w:right="-18"/>
               <w:jc w:val="center"/>
               <w:rPr>
+                <w:b/>
+                <w:bCs/>
                 <w:sz w:val="32"/>
                 <w:szCs w:val="32"/>
               </w:rPr>
             </w:pPr>
             <w:r>
               <w:rPr>
+                <w:b/>
+                <w:bCs/>
                 <w:sz w:val="32"/>
                 <w:szCs w:val="32"/>
               </w:rPr>
@@ -10569,12 +10635,16 @@
             <w:pPr>
               <w:spacing w:before="0" w:line="240" w:lineRule="auto"/>
               <w:rPr>
-                <w:sz w:val="28"/>
-                <w:szCs w:val="28"/>
-              </w:rPr>
-            </w:pPr>
-            <w:r>
-              <w:rPr>
+                <w:b/>
+                <w:bCs/>
+                <w:sz w:val="28"/>
+                <w:szCs w:val="28"/>
+              </w:rPr>
+            </w:pPr>
+            <w:r>
+              <w:rPr>
+                <w:b/>
+                <w:bCs/>
                 <w:sz w:val="28"/>
                 <w:szCs w:val="28"/>
               </w:rPr>
@@ -10582,6 +10652,8 @@
             </w:r>
             <w:r>
               <w:rPr>
+                <w:b/>
+                <w:bCs/>
                 <w:sz w:val="28"/>
                 <w:szCs w:val="28"/>
               </w:rPr>
@@ -10589,6 +10661,8 @@
             </w:r>
             <w:r>
               <w:rPr>
+                <w:b/>
+                <w:bCs/>
                 <w:sz w:val="28"/>
                 <w:szCs w:val="28"/>
               </w:rPr>
@@ -10596,6 +10670,8 @@
             </w:r>
             <w:r>
               <w:rPr>
+                <w:b/>
+                <w:bCs/>
                 <w:sz w:val="28"/>
                 <w:szCs w:val="28"/>
               </w:rPr>
@@ -10606,12 +10682,16 @@
             <w:pPr>
               <w:spacing w:before="0" w:line="240" w:lineRule="auto"/>
               <w:rPr>
-                <w:sz w:val="28"/>
-                <w:szCs w:val="28"/>
-              </w:rPr>
-            </w:pPr>
-            <w:r>
-              <w:rPr>
+                <w:b/>
+                <w:bCs/>
+                <w:sz w:val="28"/>
+                <w:szCs w:val="28"/>
+              </w:rPr>
+            </w:pPr>
+            <w:r>
+              <w:rPr>
+                <w:b/>
+                <w:bCs/>
                 <w:sz w:val="28"/>
                 <w:szCs w:val="28"/>
               </w:rPr>
@@ -10622,12 +10702,16 @@
             <w:pPr>
               <w:spacing w:before="0" w:line="240" w:lineRule="auto"/>
               <w:rPr>
-                <w:sz w:val="28"/>
-                <w:szCs w:val="28"/>
-              </w:rPr>
-            </w:pPr>
-            <w:r>
-              <w:rPr>
+                <w:b/>
+                <w:bCs/>
+                <w:sz w:val="28"/>
+                <w:szCs w:val="28"/>
+              </w:rPr>
+            </w:pPr>
+            <w:r>
+              <w:rPr>
+                <w:b/>
+                <w:bCs/>
                 <w:sz w:val="28"/>
                 <w:szCs w:val="28"/>
               </w:rPr>
@@ -10992,12 +11076,16 @@
               <w:spacing w:before="0" w:line="240" w:lineRule="auto"/>
               <w:jc w:val="center"/>
               <w:rPr>
+                <w:b/>
+                <w:bCs/>
                 <w:sz w:val="32"/>
                 <w:szCs w:val="32"/>
               </w:rPr>
             </w:pPr>
             <w:r>
               <w:rPr>
+                <w:b/>
+                <w:bCs/>
                 <w:sz w:val="32"/>
                 <w:szCs w:val="32"/>
               </w:rPr>
@@ -11009,12 +11097,16 @@
               <w:spacing w:before="0" w:line="240" w:lineRule="auto"/>
               <w:jc w:val="center"/>
               <w:rPr>
+                <w:b/>
+                <w:bCs/>
                 <w:sz w:val="32"/>
                 <w:szCs w:val="32"/>
               </w:rPr>
             </w:pPr>
             <w:r>
               <w:rPr>
+                <w:b/>
+                <w:bCs/>
                 <w:sz w:val="32"/>
                 <w:szCs w:val="32"/>
               </w:rPr>
@@ -11031,12 +11123,16 @@
               <w:spacing w:before="0" w:line="240" w:lineRule="auto"/>
               <w:jc w:val="center"/>
               <w:rPr>
+                <w:b/>
+                <w:bCs/>
                 <w:sz w:val="32"/>
                 <w:szCs w:val="32"/>
               </w:rPr>
             </w:pPr>
             <w:r>
               <w:rPr>
+                <w:b/>
+                <w:bCs/>
                 <w:sz w:val="32"/>
                 <w:szCs w:val="32"/>
               </w:rPr>
@@ -11054,12 +11150,16 @@
               <w:ind w:right="-18"/>
               <w:jc w:val="center"/>
               <w:rPr>
+                <w:b/>
+                <w:bCs/>
                 <w:sz w:val="32"/>
                 <w:szCs w:val="32"/>
               </w:rPr>
             </w:pPr>
             <w:r>
               <w:rPr>
+                <w:b/>
+                <w:bCs/>
                 <w:sz w:val="32"/>
                 <w:szCs w:val="32"/>
               </w:rPr>
@@ -11077,35 +11177,36 @@
             <w:pPr>
               <w:spacing w:before="0" w:line="240" w:lineRule="auto"/>
               <w:rPr>
-                <w:sz w:val="28"/>
-                <w:szCs w:val="28"/>
-              </w:rPr>
-            </w:pPr>
-            <w:r>
-              <w:rPr>
-                <w:sz w:val="28"/>
-                <w:szCs w:val="28"/>
-              </w:rPr>
-              <w:t>7.1.8.2</w:t>
-            </w:r>
-            <w:r>
-              <w:rPr>
-                <w:sz w:val="28"/>
-                <w:szCs w:val="28"/>
-              </w:rPr>
-              <w:t xml:space="preserve"> – Vaakyam</w:t>
-            </w:r>
-          </w:p>
-          <w:p>
-            <w:pPr>
-              <w:spacing w:before="0" w:line="240" w:lineRule="auto"/>
-              <w:rPr>
-                <w:sz w:val="28"/>
-                <w:szCs w:val="28"/>
-              </w:rPr>
-            </w:pPr>
-            <w:r>
-              <w:rPr>
+                <w:b/>
+                <w:bCs/>
+                <w:sz w:val="28"/>
+                <w:szCs w:val="28"/>
+              </w:rPr>
+            </w:pPr>
+            <w:r>
+              <w:rPr>
+                <w:b/>
+                <w:bCs/>
+                <w:sz w:val="28"/>
+                <w:szCs w:val="28"/>
+              </w:rPr>
+              <w:t>7.1.8.2 – Vaakyam</w:t>
+            </w:r>
+          </w:p>
+          <w:p>
+            <w:pPr>
+              <w:spacing w:before="0" w:line="240" w:lineRule="auto"/>
+              <w:rPr>
+                <w:b/>
+                <w:bCs/>
+                <w:sz w:val="28"/>
+                <w:szCs w:val="28"/>
+              </w:rPr>
+            </w:pPr>
+            <w:r>
+              <w:rPr>
+                <w:b/>
+                <w:bCs/>
                 <w:sz w:val="28"/>
                 <w:szCs w:val="28"/>
               </w:rPr>
@@ -11116,12 +11217,16 @@
             <w:pPr>
               <w:spacing w:before="0" w:line="240" w:lineRule="auto"/>
               <w:rPr>
-                <w:sz w:val="28"/>
-                <w:szCs w:val="28"/>
-              </w:rPr>
-            </w:pPr>
-            <w:r>
-              <w:rPr>
+                <w:b/>
+                <w:bCs/>
+                <w:sz w:val="28"/>
+                <w:szCs w:val="28"/>
+              </w:rPr>
+            </w:pPr>
+            <w:r>
+              <w:rPr>
+                <w:b/>
+                <w:bCs/>
                 <w:sz w:val="28"/>
                 <w:szCs w:val="28"/>
               </w:rPr>
@@ -11368,7 +11473,7 @@
 </file>
 
 <file path=word/endnotes.xml><?xml version="1.0" encoding="utf-8"?>
-<w:endnotes xmlns:wpc="http://schemas.microsoft.com/office/word/2010/wordprocessingCanvas" xmlns:cx="http://schemas.microsoft.com/office/drawing/2014/chartex" xmlns:cx1="http://schemas.microsoft.com/office/drawing/2015/9/8/chartex" xmlns:mc="http://schemas.openxmlformats.org/markup-compatibility/2006" xmlns:o="urn:schemas-microsoft-com:office:office" xmlns:r="http://schemas.openxmlformats.org/officeDocument/2006/relationships" xmlns:m="http://schemas.openxmlformats.org/officeDocument/2006/math" xmlns:v="urn:schemas-microsoft-com:vml" xmlns:wp14="http://schemas.microsoft.com/office/word/2010/wordprocessingDrawing" xmlns:wp="http://schemas.openxmlformats.org/drawingml/2006/wordprocessingDrawing" xmlns:w10="urn:schemas-microsoft-com:office:word" xmlns:w="http://schemas.openxmlformats.org/wordprocessingml/2006/main" xmlns:w14="http://schemas.microsoft.com/office/word/2010/wordml" xmlns:w15="http://schemas.microsoft.com/office/word/2012/wordml" xmlns:w16se="http://schemas.microsoft.com/office/word/2015/wordml/symex" xmlns:wpg="http://schemas.microsoft.com/office/word/2010/wordprocessingGroup" xmlns:wpi="http://schemas.microsoft.com/office/word/2010/wordprocessingInk" xmlns:wne="http://schemas.microsoft.com/office/word/2006/wordml" xmlns:wps="http://schemas.microsoft.com/office/word/2010/wordprocessingShape" mc:Ignorable="w14 w15 w16se wp14">
+<w:endnotes xmlns:wpc="http://schemas.microsoft.com/office/word/2010/wordprocessingCanvas" xmlns:cx="http://schemas.microsoft.com/office/drawing/2014/chartex" xmlns:cx1="http://schemas.microsoft.com/office/drawing/2015/9/8/chartex" xmlns:cx2="http://schemas.microsoft.com/office/drawing/2015/10/21/chartex" xmlns:cx3="http://schemas.microsoft.com/office/drawing/2016/5/9/chartex" xmlns:cx4="http://schemas.microsoft.com/office/drawing/2016/5/10/chartex" xmlns:cx5="http://schemas.microsoft.com/office/drawing/2016/5/11/chartex" xmlns:cx6="http://schemas.microsoft.com/office/drawing/2016/5/12/chartex" xmlns:cx7="http://schemas.microsoft.com/office/drawing/2016/5/13/chartex" xmlns:cx8="http://schemas.microsoft.com/office/drawing/2016/5/14/chartex" xmlns:mc="http://schemas.openxmlformats.org/markup-compatibility/2006" xmlns:aink="http://schemas.microsoft.com/office/drawing/2016/ink" xmlns:am3d="http://schemas.microsoft.com/office/drawing/2017/model3d" xmlns:o="urn:schemas-microsoft-com:office:office" xmlns:oel="http://schemas.microsoft.com/office/2019/extlst" xmlns:r="http://schemas.openxmlformats.org/officeDocument/2006/relationships" xmlns:m="http://schemas.openxmlformats.org/officeDocument/2006/math" xmlns:v="urn:schemas-microsoft-com:vml" xmlns:wp14="http://schemas.microsoft.com/office/word/2010/wordprocessingDrawing" xmlns:wp="http://schemas.openxmlformats.org/drawingml/2006/wordprocessingDrawing" xmlns:w10="urn:schemas-microsoft-com:office:word" xmlns:w="http://schemas.openxmlformats.org/wordprocessingml/2006/main" xmlns:w14="http://schemas.microsoft.com/office/word/2010/wordml" xmlns:w15="http://schemas.microsoft.com/office/word/2012/wordml" xmlns:w16cex="http://schemas.microsoft.com/office/word/2018/wordml/cex" xmlns:w16cid="http://schemas.microsoft.com/office/word/2016/wordml/cid" xmlns:w16="http://schemas.microsoft.com/office/word/2018/wordml" xmlns:w16sdtdh="http://schemas.microsoft.com/office/word/2020/wordml/sdtdatahash" xmlns:w16se="http://schemas.microsoft.com/office/word/2015/wordml/symex" xmlns:wpg="http://schemas.microsoft.com/office/word/2010/wordprocessingGroup" xmlns:wpi="http://schemas.microsoft.com/office/word/2010/wordprocessingInk" xmlns:wne="http://schemas.microsoft.com/office/word/2006/wordml" xmlns:wps="http://schemas.microsoft.com/office/word/2010/wordprocessingShape" mc:Ignorable="w14 w15 w16se w16cid w16 w16cex w16sdtdh wp14">
   <w:endnote w:type="separator" w:id="-1">
     <w:p>
       <w:pPr>
@@ -11393,16 +11498,13 @@
 </file>
 
 <file path=word/footer1.xml><?xml version="1.0" encoding="utf-8"?>
-<w:ftr xmlns:wpc="http://schemas.microsoft.com/office/word/2010/wordprocessingCanvas" xmlns:cx="http://schemas.microsoft.com/office/drawing/2014/chartex" xmlns:cx1="http://schemas.microsoft.com/office/drawing/2015/9/8/chartex" xmlns:mc="http://schemas.openxmlformats.org/markup-compatibility/2006" xmlns:o="urn:schemas-microsoft-com:office:office" xmlns:r="http://schemas.openxmlformats.org/officeDocument/2006/relationships" xmlns:m="http://schemas.openxmlformats.org/officeDocument/2006/math" xmlns:v="urn:schemas-microsoft-com:vml" xmlns:wp14="http://schemas.microsoft.com/office/word/2010/wordprocessingDrawing" xmlns:wp="http://schemas.openxmlformats.org/drawingml/2006/wordprocessingDrawing" xmlns:w10="urn:schemas-microsoft-com:office:word" xmlns:w="http://schemas.openxmlformats.org/wordprocessingml/2006/main" xmlns:w14="http://schemas.microsoft.com/office/word/2010/wordml" xmlns:w15="http://schemas.microsoft.com/office/word/2012/wordml" xmlns:w16se="http://schemas.microsoft.com/office/word/2015/wordml/symex" xmlns:wpg="http://schemas.microsoft.com/office/word/2010/wordprocessingGroup" xmlns:wpi="http://schemas.microsoft.com/office/word/2010/wordprocessingInk" xmlns:wne="http://schemas.microsoft.com/office/word/2006/wordml" xmlns:wps="http://schemas.microsoft.com/office/word/2010/wordprocessingShape" mc:Ignorable="w14 w15 w16se wp14">
+<w:ftr xmlns:wpc="http://schemas.microsoft.com/office/word/2010/wordprocessingCanvas" xmlns:cx="http://schemas.microsoft.com/office/drawing/2014/chartex" xmlns:cx1="http://schemas.microsoft.com/office/drawing/2015/9/8/chartex" xmlns:cx2="http://schemas.microsoft.com/office/drawing/2015/10/21/chartex" xmlns:cx3="http://schemas.microsoft.com/office/drawing/2016/5/9/chartex" xmlns:cx4="http://schemas.microsoft.com/office/drawing/2016/5/10/chartex" xmlns:cx5="http://schemas.microsoft.com/office/drawing/2016/5/11/chartex" xmlns:cx6="http://schemas.microsoft.com/office/drawing/2016/5/12/chartex" xmlns:cx7="http://schemas.microsoft.com/office/drawing/2016/5/13/chartex" xmlns:cx8="http://schemas.microsoft.com/office/drawing/2016/5/14/chartex" xmlns:mc="http://schemas.openxmlformats.org/markup-compatibility/2006" xmlns:aink="http://schemas.microsoft.com/office/drawing/2016/ink" xmlns:am3d="http://schemas.microsoft.com/office/drawing/2017/model3d" xmlns:o="urn:schemas-microsoft-com:office:office" xmlns:oel="http://schemas.microsoft.com/office/2019/extlst" xmlns:r="http://schemas.openxmlformats.org/officeDocument/2006/relationships" xmlns:m="http://schemas.openxmlformats.org/officeDocument/2006/math" xmlns:v="urn:schemas-microsoft-com:vml" xmlns:wp14="http://schemas.microsoft.com/office/word/2010/wordprocessingDrawing" xmlns:wp="http://schemas.openxmlformats.org/drawingml/2006/wordprocessingDrawing" xmlns:w10="urn:schemas-microsoft-com:office:word" xmlns:w="http://schemas.openxmlformats.org/wordprocessingml/2006/main" xmlns:w14="http://schemas.microsoft.com/office/word/2010/wordml" xmlns:w15="http://schemas.microsoft.com/office/word/2012/wordml" xmlns:w16cex="http://schemas.microsoft.com/office/word/2018/wordml/cex" xmlns:w16cid="http://schemas.microsoft.com/office/word/2016/wordml/cid" xmlns:w16="http://schemas.microsoft.com/office/word/2018/wordml" xmlns:w16sdtdh="http://schemas.microsoft.com/office/word/2020/wordml/sdtdatahash" xmlns:w16se="http://schemas.microsoft.com/office/word/2015/wordml/symex" xmlns:wpg="http://schemas.microsoft.com/office/word/2010/wordprocessingGroup" xmlns:wpi="http://schemas.microsoft.com/office/word/2010/wordprocessingInk" xmlns:wne="http://schemas.microsoft.com/office/word/2006/wordml" xmlns:wps="http://schemas.microsoft.com/office/word/2010/wordprocessingShape" mc:Ignorable="w14 w15 w16se w16cid w16 w16cex w16sdtdh wp14">
   <w:p>
     <w:pPr>
       <w:pBdr>
         <w:top w:val="single" w:sz="4" w:space="1" w:color="auto"/>
       </w:pBdr>
-      <w:rPr>
-        <w:b/>
-        <w:bCs/>
-      </w:rPr>
+      <w:jc w:val="right"/>
     </w:pPr>
     <w:r>
       <w:rPr>
@@ -11565,21 +11667,17 @@
       <w:fldChar w:fldCharType="end"/>
     </w:r>
   </w:p>
-  <w:p>
-    <w:pPr>
-      <w:pStyle w:val="Footer"/>
-    </w:pPr>
-  </w:p>
 </w:ftr>
 </file>
 
 <file path=word/footer2.xml><?xml version="1.0" encoding="utf-8"?>
-<w:ftr xmlns:wpc="http://schemas.microsoft.com/office/word/2010/wordprocessingCanvas" xmlns:cx="http://schemas.microsoft.com/office/drawing/2014/chartex" xmlns:cx1="http://schemas.microsoft.com/office/drawing/2015/9/8/chartex" xmlns:mc="http://schemas.openxmlformats.org/markup-compatibility/2006" xmlns:o="urn:schemas-microsoft-com:office:office" xmlns:r="http://schemas.openxmlformats.org/officeDocument/2006/relationships" xmlns:m="http://schemas.openxmlformats.org/officeDocument/2006/math" xmlns:v="urn:schemas-microsoft-com:vml" xmlns:wp14="http://schemas.microsoft.com/office/word/2010/wordprocessingDrawing" xmlns:wp="http://schemas.openxmlformats.org/drawingml/2006/wordprocessingDrawing" xmlns:w10="urn:schemas-microsoft-com:office:word" xmlns:w="http://schemas.openxmlformats.org/wordprocessingml/2006/main" xmlns:w14="http://schemas.microsoft.com/office/word/2010/wordml" xmlns:w15="http://schemas.microsoft.com/office/word/2012/wordml" xmlns:w16se="http://schemas.microsoft.com/office/word/2015/wordml/symex" xmlns:wpg="http://schemas.microsoft.com/office/word/2010/wordprocessingGroup" xmlns:wpi="http://schemas.microsoft.com/office/word/2010/wordprocessingInk" xmlns:wne="http://schemas.microsoft.com/office/word/2006/wordml" xmlns:wps="http://schemas.microsoft.com/office/word/2010/wordprocessingShape" mc:Ignorable="w14 w15 w16se wp14">
+<w:ftr xmlns:wpc="http://schemas.microsoft.com/office/word/2010/wordprocessingCanvas" xmlns:cx="http://schemas.microsoft.com/office/drawing/2014/chartex" xmlns:cx1="http://schemas.microsoft.com/office/drawing/2015/9/8/chartex" xmlns:cx2="http://schemas.microsoft.com/office/drawing/2015/10/21/chartex" xmlns:cx3="http://schemas.microsoft.com/office/drawing/2016/5/9/chartex" xmlns:cx4="http://schemas.microsoft.com/office/drawing/2016/5/10/chartex" xmlns:cx5="http://schemas.microsoft.com/office/drawing/2016/5/11/chartex" xmlns:cx6="http://schemas.microsoft.com/office/drawing/2016/5/12/chartex" xmlns:cx7="http://schemas.microsoft.com/office/drawing/2016/5/13/chartex" xmlns:cx8="http://schemas.microsoft.com/office/drawing/2016/5/14/chartex" xmlns:mc="http://schemas.openxmlformats.org/markup-compatibility/2006" xmlns:aink="http://schemas.microsoft.com/office/drawing/2016/ink" xmlns:am3d="http://schemas.microsoft.com/office/drawing/2017/model3d" xmlns:o="urn:schemas-microsoft-com:office:office" xmlns:oel="http://schemas.microsoft.com/office/2019/extlst" xmlns:r="http://schemas.openxmlformats.org/officeDocument/2006/relationships" xmlns:m="http://schemas.openxmlformats.org/officeDocument/2006/math" xmlns:v="urn:schemas-microsoft-com:vml" xmlns:wp14="http://schemas.microsoft.com/office/word/2010/wordprocessingDrawing" xmlns:wp="http://schemas.openxmlformats.org/drawingml/2006/wordprocessingDrawing" xmlns:w10="urn:schemas-microsoft-com:office:word" xmlns:w="http://schemas.openxmlformats.org/wordprocessingml/2006/main" xmlns:w14="http://schemas.microsoft.com/office/word/2010/wordml" xmlns:w15="http://schemas.microsoft.com/office/word/2012/wordml" xmlns:w16cex="http://schemas.microsoft.com/office/word/2018/wordml/cex" xmlns:w16cid="http://schemas.microsoft.com/office/word/2016/wordml/cid" xmlns:w16="http://schemas.microsoft.com/office/word/2018/wordml" xmlns:w16sdtdh="http://schemas.microsoft.com/office/word/2020/wordml/sdtdatahash" xmlns:w16se="http://schemas.microsoft.com/office/word/2015/wordml/symex" xmlns:wpg="http://schemas.microsoft.com/office/word/2010/wordprocessingGroup" xmlns:wpi="http://schemas.microsoft.com/office/word/2010/wordprocessingInk" xmlns:wne="http://schemas.microsoft.com/office/word/2006/wordml" xmlns:wps="http://schemas.microsoft.com/office/word/2010/wordprocessingShape" mc:Ignorable="w14 w15 w16se w16cid w16 w16cex w16sdtdh wp14">
   <w:p>
     <w:pPr>
       <w:pBdr>
         <w:top w:val="single" w:sz="4" w:space="1" w:color="auto"/>
       </w:pBdr>
+      <w:jc w:val="right"/>
       <w:rPr>
         <w:b/>
         <w:bCs/>
@@ -11632,14 +11730,21 @@
         <w:b/>
         <w:bCs/>
       </w:rPr>
-      <w:t>v</w:t>
+      <w:t xml:space="preserve">                 </w:t>
     </w:r>
     <w:r>
       <w:rPr>
         <w:b/>
         <w:bCs/>
       </w:rPr>
-      <w:t>edavms@gmail.com</w:t>
+      <w:t>www.vedavms.in</w:t>
+    </w:r>
+    <w:r>
+      <w:rPr>
+        <w:b/>
+        <w:bCs/>
+      </w:rPr>
+      <w:t xml:space="preserve">     </w:t>
     </w:r>
     <w:r>
       <w:rPr>
@@ -11664,6 +11769,9 @@
     </w:r>
     <w:r>
       <w:tab/>
+    </w:r>
+    <w:r>
+      <w:t xml:space="preserve">           </w:t>
     </w:r>
     <w:r>
       <w:rPr>
@@ -11752,24 +11860,11 @@
       <w:fldChar w:fldCharType="end"/>
     </w:r>
   </w:p>
-  <w:p>
-    <w:pPr>
-      <w:pStyle w:val="Footer"/>
-      <w:tabs>
-        <w:tab w:val="center" w:pos="6480"/>
-        <w:tab w:val="left" w:pos="10236"/>
-      </w:tabs>
-      <w:rPr>
-        <w:b/>
-        <w:bCs/>
-      </w:rPr>
-    </w:pPr>
-  </w:p>
 </w:ftr>
 </file>
 
 <file path=word/footnotes.xml><?xml version="1.0" encoding="utf-8"?>
-<w:footnotes xmlns:wpc="http://schemas.microsoft.com/office/word/2010/wordprocessingCanvas" xmlns:cx="http://schemas.microsoft.com/office/drawing/2014/chartex" xmlns:cx1="http://schemas.microsoft.com/office/drawing/2015/9/8/chartex" xmlns:mc="http://schemas.openxmlformats.org/markup-compatibility/2006" xmlns:o="urn:schemas-microsoft-com:office:office" xmlns:r="http://schemas.openxmlformats.org/officeDocument/2006/relationships" xmlns:m="http://schemas.openxmlformats.org/officeDocument/2006/math" xmlns:v="urn:schemas-microsoft-com:vml" xmlns:wp14="http://schemas.microsoft.com/office/word/2010/wordprocessingDrawing" xmlns:wp="http://schemas.openxmlformats.org/drawingml/2006/wordprocessingDrawing" xmlns:w10="urn:schemas-microsoft-com:office:word" xmlns:w="http://schemas.openxmlformats.org/wordprocessingml/2006/main" xmlns:w14="http://schemas.microsoft.com/office/word/2010/wordml" xmlns:w15="http://schemas.microsoft.com/office/word/2012/wordml" xmlns:w16se="http://schemas.microsoft.com/office/word/2015/wordml/symex" xmlns:wpg="http://schemas.microsoft.com/office/word/2010/wordprocessingGroup" xmlns:wpi="http://schemas.microsoft.com/office/word/2010/wordprocessingInk" xmlns:wne="http://schemas.microsoft.com/office/word/2006/wordml" xmlns:wps="http://schemas.microsoft.com/office/word/2010/wordprocessingShape" mc:Ignorable="w14 w15 w16se wp14">
+<w:footnotes xmlns:wpc="http://schemas.microsoft.com/office/word/2010/wordprocessingCanvas" xmlns:cx="http://schemas.microsoft.com/office/drawing/2014/chartex" xmlns:cx1="http://schemas.microsoft.com/office/drawing/2015/9/8/chartex" xmlns:cx2="http://schemas.microsoft.com/office/drawing/2015/10/21/chartex" xmlns:cx3="http://schemas.microsoft.com/office/drawing/2016/5/9/chartex" xmlns:cx4="http://schemas.microsoft.com/office/drawing/2016/5/10/chartex" xmlns:cx5="http://schemas.microsoft.com/office/drawing/2016/5/11/chartex" xmlns:cx6="http://schemas.microsoft.com/office/drawing/2016/5/12/chartex" xmlns:cx7="http://schemas.microsoft.com/office/drawing/2016/5/13/chartex" xmlns:cx8="http://schemas.microsoft.com/office/drawing/2016/5/14/chartex" xmlns:mc="http://schemas.openxmlformats.org/markup-compatibility/2006" xmlns:aink="http://schemas.microsoft.com/office/drawing/2016/ink" xmlns:am3d="http://schemas.microsoft.com/office/drawing/2017/model3d" xmlns:o="urn:schemas-microsoft-com:office:office" xmlns:oel="http://schemas.microsoft.com/office/2019/extlst" xmlns:r="http://schemas.openxmlformats.org/officeDocument/2006/relationships" xmlns:m="http://schemas.openxmlformats.org/officeDocument/2006/math" xmlns:v="urn:schemas-microsoft-com:vml" xmlns:wp14="http://schemas.microsoft.com/office/word/2010/wordprocessingDrawing" xmlns:wp="http://schemas.openxmlformats.org/drawingml/2006/wordprocessingDrawing" xmlns:w10="urn:schemas-microsoft-com:office:word" xmlns:w="http://schemas.openxmlformats.org/wordprocessingml/2006/main" xmlns:w14="http://schemas.microsoft.com/office/word/2010/wordml" xmlns:w15="http://schemas.microsoft.com/office/word/2012/wordml" xmlns:w16cex="http://schemas.microsoft.com/office/word/2018/wordml/cex" xmlns:w16cid="http://schemas.microsoft.com/office/word/2016/wordml/cid" xmlns:w16="http://schemas.microsoft.com/office/word/2018/wordml" xmlns:w16sdtdh="http://schemas.microsoft.com/office/word/2020/wordml/sdtdatahash" xmlns:w16se="http://schemas.microsoft.com/office/word/2015/wordml/symex" xmlns:wpg="http://schemas.microsoft.com/office/word/2010/wordprocessingGroup" xmlns:wpi="http://schemas.microsoft.com/office/word/2010/wordprocessingInk" xmlns:wne="http://schemas.microsoft.com/office/word/2006/wordml" xmlns:wps="http://schemas.microsoft.com/office/word/2010/wordprocessingShape" mc:Ignorable="w14 w15 w16se w16cid w16 w16cex w16sdtdh wp14">
   <w:footnote w:type="separator" w:id="-1">
     <w:p>
       <w:pPr>
@@ -11794,7 +11889,7 @@
 </file>
 
 <file path=word/header1.xml><?xml version="1.0" encoding="utf-8"?>
-<w:hdr xmlns:wpc="http://schemas.microsoft.com/office/word/2010/wordprocessingCanvas" xmlns:cx="http://schemas.microsoft.com/office/drawing/2014/chartex" xmlns:cx1="http://schemas.microsoft.com/office/drawing/2015/9/8/chartex" xmlns:mc="http://schemas.openxmlformats.org/markup-compatibility/2006" xmlns:o="urn:schemas-microsoft-com:office:office" xmlns:r="http://schemas.openxmlformats.org/officeDocument/2006/relationships" xmlns:m="http://schemas.openxmlformats.org/officeDocument/2006/math" xmlns:v="urn:schemas-microsoft-com:vml" xmlns:wp14="http://schemas.microsoft.com/office/word/2010/wordprocessingDrawing" xmlns:wp="http://schemas.openxmlformats.org/drawingml/2006/wordprocessingDrawing" xmlns:w10="urn:schemas-microsoft-com:office:word" xmlns:w="http://schemas.openxmlformats.org/wordprocessingml/2006/main" xmlns:w14="http://schemas.microsoft.com/office/word/2010/wordml" xmlns:w15="http://schemas.microsoft.com/office/word/2012/wordml" xmlns:w16se="http://schemas.microsoft.com/office/word/2015/wordml/symex" xmlns:wpg="http://schemas.microsoft.com/office/word/2010/wordprocessingGroup" xmlns:wpi="http://schemas.microsoft.com/office/word/2010/wordprocessingInk" xmlns:wne="http://schemas.microsoft.com/office/word/2006/wordml" xmlns:wps="http://schemas.microsoft.com/office/word/2010/wordprocessingShape" mc:Ignorable="w14 w15 w16se wp14">
+<w:hdr xmlns:wpc="http://schemas.microsoft.com/office/word/2010/wordprocessingCanvas" xmlns:cx="http://schemas.microsoft.com/office/drawing/2014/chartex" xmlns:cx1="http://schemas.microsoft.com/office/drawing/2015/9/8/chartex" xmlns:cx2="http://schemas.microsoft.com/office/drawing/2015/10/21/chartex" xmlns:cx3="http://schemas.microsoft.com/office/drawing/2016/5/9/chartex" xmlns:cx4="http://schemas.microsoft.com/office/drawing/2016/5/10/chartex" xmlns:cx5="http://schemas.microsoft.com/office/drawing/2016/5/11/chartex" xmlns:cx6="http://schemas.microsoft.com/office/drawing/2016/5/12/chartex" xmlns:cx7="http://schemas.microsoft.com/office/drawing/2016/5/13/chartex" xmlns:cx8="http://schemas.microsoft.com/office/drawing/2016/5/14/chartex" xmlns:mc="http://schemas.openxmlformats.org/markup-compatibility/2006" xmlns:aink="http://schemas.microsoft.com/office/drawing/2016/ink" xmlns:am3d="http://schemas.microsoft.com/office/drawing/2017/model3d" xmlns:o="urn:schemas-microsoft-com:office:office" xmlns:oel="http://schemas.microsoft.com/office/2019/extlst" xmlns:r="http://schemas.openxmlformats.org/officeDocument/2006/relationships" xmlns:m="http://schemas.openxmlformats.org/officeDocument/2006/math" xmlns:v="urn:schemas-microsoft-com:vml" xmlns:wp14="http://schemas.microsoft.com/office/word/2010/wordprocessingDrawing" xmlns:wp="http://schemas.openxmlformats.org/drawingml/2006/wordprocessingDrawing" xmlns:w10="urn:schemas-microsoft-com:office:word" xmlns:w="http://schemas.openxmlformats.org/wordprocessingml/2006/main" xmlns:w14="http://schemas.microsoft.com/office/word/2010/wordml" xmlns:w15="http://schemas.microsoft.com/office/word/2012/wordml" xmlns:w16cex="http://schemas.microsoft.com/office/word/2018/wordml/cex" xmlns:w16cid="http://schemas.microsoft.com/office/word/2016/wordml/cid" xmlns:w16="http://schemas.microsoft.com/office/word/2018/wordml" xmlns:w16sdtdh="http://schemas.microsoft.com/office/word/2020/wordml/sdtdatahash" xmlns:w16se="http://schemas.microsoft.com/office/word/2015/wordml/symex" xmlns:wpg="http://schemas.microsoft.com/office/word/2010/wordprocessingGroup" xmlns:wpi="http://schemas.microsoft.com/office/word/2010/wordprocessingInk" xmlns:wne="http://schemas.microsoft.com/office/word/2006/wordml" xmlns:wps="http://schemas.microsoft.com/office/word/2010/wordprocessingShape" mc:Ignorable="w14 w15 w16se w16cid w16 w16cex w16sdtdh wp14">
   <w:p>
     <w:pPr>
       <w:pStyle w:val="Header"/>
@@ -11807,7 +11902,7 @@
 </file>
 
 <file path=word/header2.xml><?xml version="1.0" encoding="utf-8"?>
-<w:hdr xmlns:wpc="http://schemas.microsoft.com/office/word/2010/wordprocessingCanvas" xmlns:cx="http://schemas.microsoft.com/office/drawing/2014/chartex" xmlns:cx1="http://schemas.microsoft.com/office/drawing/2015/9/8/chartex" xmlns:mc="http://schemas.openxmlformats.org/markup-compatibility/2006" xmlns:o="urn:schemas-microsoft-com:office:office" xmlns:r="http://schemas.openxmlformats.org/officeDocument/2006/relationships" xmlns:m="http://schemas.openxmlformats.org/officeDocument/2006/math" xmlns:v="urn:schemas-microsoft-com:vml" xmlns:wp14="http://schemas.microsoft.com/office/word/2010/wordprocessingDrawing" xmlns:wp="http://schemas.openxmlformats.org/drawingml/2006/wordprocessingDrawing" xmlns:w10="urn:schemas-microsoft-com:office:word" xmlns:w="http://schemas.openxmlformats.org/wordprocessingml/2006/main" xmlns:w14="http://schemas.microsoft.com/office/word/2010/wordml" xmlns:w15="http://schemas.microsoft.com/office/word/2012/wordml" xmlns:w16se="http://schemas.microsoft.com/office/word/2015/wordml/symex" xmlns:wpg="http://schemas.microsoft.com/office/word/2010/wordprocessingGroup" xmlns:wpi="http://schemas.microsoft.com/office/word/2010/wordprocessingInk" xmlns:wne="http://schemas.microsoft.com/office/word/2006/wordml" xmlns:wps="http://schemas.microsoft.com/office/word/2010/wordprocessingShape" mc:Ignorable="w14 w15 w16se wp14">
+<w:hdr xmlns:wpc="http://schemas.microsoft.com/office/word/2010/wordprocessingCanvas" xmlns:cx="http://schemas.microsoft.com/office/drawing/2014/chartex" xmlns:cx1="http://schemas.microsoft.com/office/drawing/2015/9/8/chartex" xmlns:cx2="http://schemas.microsoft.com/office/drawing/2015/10/21/chartex" xmlns:cx3="http://schemas.microsoft.com/office/drawing/2016/5/9/chartex" xmlns:cx4="http://schemas.microsoft.com/office/drawing/2016/5/10/chartex" xmlns:cx5="http://schemas.microsoft.com/office/drawing/2016/5/11/chartex" xmlns:cx6="http://schemas.microsoft.com/office/drawing/2016/5/12/chartex" xmlns:cx7="http://schemas.microsoft.com/office/drawing/2016/5/13/chartex" xmlns:cx8="http://schemas.microsoft.com/office/drawing/2016/5/14/chartex" xmlns:mc="http://schemas.openxmlformats.org/markup-compatibility/2006" xmlns:aink="http://schemas.microsoft.com/office/drawing/2016/ink" xmlns:am3d="http://schemas.microsoft.com/office/drawing/2017/model3d" xmlns:o="urn:schemas-microsoft-com:office:office" xmlns:oel="http://schemas.microsoft.com/office/2019/extlst" xmlns:r="http://schemas.openxmlformats.org/officeDocument/2006/relationships" xmlns:m="http://schemas.openxmlformats.org/officeDocument/2006/math" xmlns:v="urn:schemas-microsoft-com:vml" xmlns:wp14="http://schemas.microsoft.com/office/word/2010/wordprocessingDrawing" xmlns:wp="http://schemas.openxmlformats.org/drawingml/2006/wordprocessingDrawing" xmlns:w10="urn:schemas-microsoft-com:office:word" xmlns:w="http://schemas.openxmlformats.org/wordprocessingml/2006/main" xmlns:w14="http://schemas.microsoft.com/office/word/2010/wordml" xmlns:w15="http://schemas.microsoft.com/office/word/2012/wordml" xmlns:w16cex="http://schemas.microsoft.com/office/word/2018/wordml/cex" xmlns:w16cid="http://schemas.microsoft.com/office/word/2016/wordml/cid" xmlns:w16="http://schemas.microsoft.com/office/word/2018/wordml" xmlns:w16sdtdh="http://schemas.microsoft.com/office/word/2020/wordml/sdtdatahash" xmlns:w16se="http://schemas.microsoft.com/office/word/2015/wordml/symex" xmlns:wpg="http://schemas.microsoft.com/office/word/2010/wordprocessingGroup" xmlns:wpi="http://schemas.microsoft.com/office/word/2010/wordprocessingInk" xmlns:wne="http://schemas.microsoft.com/office/word/2006/wordml" xmlns:wps="http://schemas.microsoft.com/office/word/2010/wordprocessingShape" mc:Ignorable="w14 w15 w16se w16cid w16 w16cex w16sdtdh wp14">
   <w:p>
     <w:pPr>
       <w:pStyle w:val="Header"/>
@@ -11820,7 +11915,7 @@
 </file>
 
 <file path=word/styles.xml><?xml version="1.0" encoding="utf-8"?>
-<w:styles xmlns:mc="http://schemas.openxmlformats.org/markup-compatibility/2006" xmlns:r="http://schemas.openxmlformats.org/officeDocument/2006/relationships" xmlns:w="http://schemas.openxmlformats.org/wordprocessingml/2006/main" xmlns:w14="http://schemas.microsoft.com/office/word/2010/wordml" xmlns:w15="http://schemas.microsoft.com/office/word/2012/wordml" xmlns:w16se="http://schemas.microsoft.com/office/word/2015/wordml/symex" mc:Ignorable="w14 w15 w16se">
+<w:styles xmlns:mc="http://schemas.openxmlformats.org/markup-compatibility/2006" xmlns:r="http://schemas.openxmlformats.org/officeDocument/2006/relationships" xmlns:w="http://schemas.openxmlformats.org/wordprocessingml/2006/main" xmlns:w14="http://schemas.microsoft.com/office/word/2010/wordml" xmlns:w15="http://schemas.microsoft.com/office/word/2012/wordml" xmlns:w16cex="http://schemas.microsoft.com/office/word/2018/wordml/cex" xmlns:w16cid="http://schemas.microsoft.com/office/word/2016/wordml/cid" xmlns:w16="http://schemas.microsoft.com/office/word/2018/wordml" xmlns:w16sdtdh="http://schemas.microsoft.com/office/word/2020/wordml/sdtdatahash" xmlns:w16se="http://schemas.microsoft.com/office/word/2015/wordml/symex" mc:Ignorable="w14 w15 w16se w16cid w16 w16cex w16sdtdh">
   <w:docDefaults>
     <w:rPrDefault>
       <w:rPr>
@@ -11830,7 +11925,7 @@
     </w:rPrDefault>
     <w:pPrDefault/>
   </w:docDefaults>
-  <w:latentStyles w:defLockedState="0" w:defUIPriority="99" w:defSemiHidden="0" w:defUnhideWhenUsed="0" w:defQFormat="0" w:count="371">
+  <w:latentStyles w:defLockedState="0" w:defUIPriority="99" w:defSemiHidden="0" w:defUnhideWhenUsed="0" w:defQFormat="0" w:count="376">
     <w:lsdException w:name="Normal" w:uiPriority="0" w:qFormat="1"/>
     <w:lsdException w:name="heading 1" w:uiPriority="9" w:qFormat="1"/>
     <w:lsdException w:name="heading 2" w:semiHidden="1" w:uiPriority="9" w:unhideWhenUsed="1" w:qFormat="1"/>
@@ -11936,7 +12031,6 @@
     <w:lsdException w:name="HTML Sample" w:semiHidden="1" w:unhideWhenUsed="1"/>
     <w:lsdException w:name="HTML Typewriter" w:semiHidden="1" w:unhideWhenUsed="1"/>
     <w:lsdException w:name="HTML Variable" w:semiHidden="1" w:unhideWhenUsed="1"/>
-    <w:lsdException w:name="Normal Table" w:semiHidden="1" w:unhideWhenUsed="1"/>
     <w:lsdException w:name="annotation subject" w:semiHidden="1" w:unhideWhenUsed="1"/>
     <w:lsdException w:name="No List" w:semiHidden="1" w:unhideWhenUsed="1"/>
     <w:lsdException w:name="Outline List 1" w:semiHidden="1" w:unhideWhenUsed="1"/>
@@ -11979,11 +12073,8 @@
     <w:lsdException w:name="Table Contemporary" w:semiHidden="1" w:unhideWhenUsed="1"/>
     <w:lsdException w:name="Table Elegant" w:semiHidden="1" w:unhideWhenUsed="1"/>
     <w:lsdException w:name="Table Professional" w:semiHidden="1" w:unhideWhenUsed="1"/>
-    <w:lsdException w:name="Table Subtle 1" w:semiHidden="1" w:unhideWhenUsed="1"/>
     <w:lsdException w:name="Table Subtle 2" w:semiHidden="1" w:unhideWhenUsed="1"/>
     <w:lsdException w:name="Table Web 1" w:semiHidden="1" w:unhideWhenUsed="1"/>
-    <w:lsdException w:name="Table Web 2" w:semiHidden="1" w:unhideWhenUsed="1"/>
-    <w:lsdException w:name="Table Web 3" w:semiHidden="1" w:unhideWhenUsed="1"/>
     <w:lsdException w:name="Balloon Text" w:semiHidden="1" w:unhideWhenUsed="1"/>
     <w:lsdException w:name="Table Grid" w:uiPriority="59"/>
     <w:lsdException w:name="Table Theme" w:semiHidden="1" w:unhideWhenUsed="1"/>
@@ -12202,6 +12293,11 @@
     <w:lsdException w:name="List Table 5 Dark Accent 6" w:uiPriority="50"/>
     <w:lsdException w:name="List Table 6 Colorful Accent 6" w:uiPriority="51"/>
     <w:lsdException w:name="List Table 7 Colorful Accent 6" w:uiPriority="52"/>
+    <w:lsdException w:name="Mention" w:semiHidden="1" w:unhideWhenUsed="1"/>
+    <w:lsdException w:name="Smart Hyperlink" w:semiHidden="1" w:unhideWhenUsed="1"/>
+    <w:lsdException w:name="Hashtag" w:semiHidden="1" w:unhideWhenUsed="1"/>
+    <w:lsdException w:name="Unresolved Mention" w:semiHidden="1" w:unhideWhenUsed="1"/>
+    <w:lsdException w:name="Smart Link" w:semiHidden="1" w:unhideWhenUsed="1"/>
   </w:latentStyles>
   <w:style w:type="paragraph" w:default="1" w:styleId="Normal">
     <w:name w:val="Normal"/>
@@ -12322,6 +12418,29 @@
       <w:sz w:val="24"/>
       <w:szCs w:val="22"/>
       <w:lang w:val="en-US" w:eastAsia="en-US" w:bidi="ar-SA"/>
+    </w:rPr>
+  </w:style>
+  <w:style w:type="character" w:styleId="Hyperlink">
+    <w:name w:val="Hyperlink"/>
+    <w:basedOn w:val="DefaultParagraphFont"/>
+    <w:uiPriority w:val="99"/>
+    <w:unhideWhenUsed/>
+    <w:rsid w:val="00CF04A3"/>
+    <w:rPr>
+      <w:color w:val="0563C1" w:themeColor="hyperlink"/>
+      <w:u w:val="single"/>
+    </w:rPr>
+  </w:style>
+  <w:style w:type="character" w:styleId="UnresolvedMention">
+    <w:name w:val="Unresolved Mention"/>
+    <w:basedOn w:val="DefaultParagraphFont"/>
+    <w:uiPriority w:val="99"/>
+    <w:semiHidden/>
+    <w:unhideWhenUsed/>
+    <w:rsid w:val="00CF04A3"/>
+    <w:rPr>
+      <w:color w:val="605E5C"/>
+      <w:shd w:val="clear" w:color="auto" w:fill="E1DFDD"/>
     </w:rPr>
   </w:style>
 </w:styles>

</xml_diff>